<commit_message>
Updating the architeture document
To keep up with some of the changes I have made lately.
</commit_message>
<xml_diff>
--- a/branches/bret-phd2/PHD_2.0_Architecture.docx
+++ b/branches/bret-phd2/PHD_2.0_Architecture.docx
@@ -1,6 +1,6 @@
 
 <file path=word/document.xml><?xml version="1.0" encoding="utf-8"?>
-<w:document xmlns:wpc="http://schemas.microsoft.com/office/word/2010/wordprocessingCanvas" xmlns:mc="http://schemas.openxmlformats.org/markup-compatibility/2006" xmlns:o="urn:schemas-microsoft-com:office:office" xmlns:r="http://schemas.openxmlformats.org/officeDocument/2006/relationships" xmlns:m="http://schemas.openxmlformats.org/officeDocument/2006/math" xmlns:v="urn:schemas-microsoft-com:vml" xmlns:wp14="http://schemas.microsoft.com/office/word/2010/wordprocessingDrawing" xmlns:wp="http://schemas.openxmlformats.org/drawingml/2006/wordprocessingDrawing" xmlns:w10="urn:schemas-microsoft-com:office:word" xmlns:w="http://schemas.openxmlformats.org/wordprocessingml/2006/main" xmlns:w14="http://schemas.microsoft.com/office/word/2010/wordml" xmlns:wpg="http://schemas.microsoft.com/office/word/2010/wordprocessingGroup" xmlns:wpi="http://schemas.microsoft.com/office/word/2010/wordprocessingInk" xmlns:wne="http://schemas.microsoft.com/office/word/2006/wordml" xmlns:wps="http://schemas.microsoft.com/office/word/2010/wordprocessingShape" mc:Ignorable="w14 wp14">
+<w:document xmlns:wpc="http://schemas.microsoft.com/office/word/2010/wordprocessingCanvas" xmlns:mc="http://schemas.openxmlformats.org/markup-compatibility/2006" xmlns:o="urn:schemas-microsoft-com:office:office" xmlns:r="http://schemas.openxmlformats.org/officeDocument/2006/relationships" xmlns:m="http://schemas.openxmlformats.org/officeDocument/2006/math" xmlns:v="urn:schemas-microsoft-com:vml" xmlns:wp14="http://schemas.microsoft.com/office/word/2010/wordprocessingDrawing" xmlns:wp="http://schemas.openxmlformats.org/drawingml/2006/wordprocessingDrawing" xmlns:w10="urn:schemas-microsoft-com:office:word" xmlns:w="http://schemas.openxmlformats.org/wordprocessingml/2006/main" xmlns:w14="http://schemas.microsoft.com/office/word/2010/wordml" xmlns:w15="http://schemas.microsoft.com/office/word/2012/wordml" xmlns:wpg="http://schemas.microsoft.com/office/word/2010/wordprocessingGroup" xmlns:wpi="http://schemas.microsoft.com/office/word/2010/wordprocessingInk" xmlns:wne="http://schemas.microsoft.com/office/word/2006/wordml" xmlns:wps="http://schemas.microsoft.com/office/word/2010/wordprocessingShape" mc:Ignorable="w14 w15 wp14">
   <w:body>
     <w:p>
       <w:pPr>
@@ -28,7 +28,7 @@
       <w:pPr>
         <w:jc w:val="center"/>
       </w:pPr>
-      <w:hyperlink r:id="rId6" w:history="1">
+      <w:hyperlink r:id="rId5" w:history="1">
         <w:r>
           <w:rPr>
             <w:rStyle w:val="Hyperlink"/>
@@ -50,7 +50,7 @@
         <w:jc w:val="center"/>
       </w:pPr>
       <w:r>
-        <w:t>2013/01</w:t>
+        <w:t>2013/02</w:t>
       </w:r>
     </w:p>
     <w:p/>
@@ -163,15 +163,7 @@
         <w:t xml:space="preserve"> with the new code providing the basis for PHD 2.0</w:t>
       </w:r>
       <w:r>
-        <w:t xml:space="preserve">.  In a surprising turn of events, I actually had some of that elusive “free time” and did some pretty fundamental rearranging of the PHD code base.  At this point, I haven’t really added any value to the </w:t>
-      </w:r>
-      <w:proofErr w:type="gramStart"/>
-      <w:r>
-        <w:t>code,</w:t>
-      </w:r>
-      <w:proofErr w:type="gramEnd"/>
-      <w:r>
-        <w:t xml:space="preserve"> I’ve only added the potential to add value.</w:t>
+        <w:t>.  In a surprising turn of events, I actually had some of that elusive “free time” and did some pretty fundamental rearranging of the PHD code base.  At this point, I haven’t really added any value to the code, I’ve only added the potential to add value.</w:t>
       </w:r>
     </w:p>
     <w:p>
@@ -458,7 +450,13 @@
         <w:t xml:space="preserve">Class Mount is the abstraction for things that can move where an image appears on the camera image.  </w:t>
       </w:r>
       <w:r>
-        <w:t xml:space="preserve">Mount’s primary method is </w:t>
+        <w:t xml:space="preserve">It assumes that the mount has the ability to move in two perpendicular axes that can be at any arbitrary angle to the camera. </w:t>
+      </w:r>
+      <w:r>
+        <w:t>Mount’s</w:t>
+      </w:r>
+      <w:r>
+        <w:t xml:space="preserve"> primary method is </w:t>
       </w:r>
       <w:proofErr w:type="gramStart"/>
       <w:r>
@@ -466,7 +464,54 @@
       </w:r>
       <w:proofErr w:type="gramEnd"/>
       <w:r>
-        <w:t xml:space="preserve">), which is a pure virtual function used to cause mechanical movement which ultimately results in pixels showing up in a different place on the next image. The Mount object understands how to transform move requests from camera coordinates to physical device coordinates through a process known as calibration, and based on this transform it issues commands to the physical device it abstracts. </w:t>
+        <w:t>Point &amp;</w:t>
+      </w:r>
+      <w:proofErr w:type="spellStart"/>
+      <w:r>
+        <w:t>vectorEndpoint</w:t>
+      </w:r>
+      <w:proofErr w:type="spellEnd"/>
+      <w:r>
+        <w:t xml:space="preserve">), which translates coordinates from the camera coordinate system to the mounts, and then calls a </w:t>
+      </w:r>
+      <w:r>
+        <w:t xml:space="preserve">pure virtual </w:t>
+      </w:r>
+      <w:r>
+        <w:t xml:space="preserve">Move() </w:t>
+      </w:r>
+      <w:r>
+        <w:t xml:space="preserve">function </w:t>
+      </w:r>
+      <w:r>
+        <w:t xml:space="preserve">which causes </w:t>
+      </w:r>
+      <w:r>
+        <w:t xml:space="preserve">mechanical movement which ultimately results in pixels showing up in a different place on the next image. The Mount object </w:t>
+      </w:r>
+      <w:r>
+        <w:t>figures out</w:t>
+      </w:r>
+      <w:r>
+        <w:t xml:space="preserve"> </w:t>
+      </w:r>
+      <w:r>
+        <w:t>the</w:t>
+      </w:r>
+      <w:r>
+        <w:t xml:space="preserve"> </w:t>
+      </w:r>
+      <w:r>
+        <w:t xml:space="preserve">parameters of the </w:t>
+      </w:r>
+      <w:r>
+        <w:t xml:space="preserve">transform from camera coordinates to </w:t>
+      </w:r>
+      <w:r>
+        <w:t>mount</w:t>
+      </w:r>
+      <w:r>
+        <w:t xml:space="preserve"> coordinates through a process known as calibration</w:t>
       </w:r>
     </w:p>
     <w:p>
@@ -556,6 +601,27 @@
       </w:r>
       <w:proofErr w:type="spellStart"/>
       <w:r>
+        <w:t>StepGuider</w:t>
+      </w:r>
+      <w:proofErr w:type="spellEnd"/>
+      <w:r>
+        <w:t xml:space="preserve">::Mount is a class which represents a guider with fixed sized steps (such as the “adaptive optics” devices currently sold to amateur astronomers).  The pure virtual Move() function for this class steps the device as appropriate, and can also schedule a secondary mount to move so that when the step guider is nearing the end of its travel it can move the scope to </w:t>
+      </w:r>
+      <w:proofErr w:type="spellStart"/>
+      <w:r>
+        <w:t>recenter</w:t>
+      </w:r>
+      <w:proofErr w:type="spellEnd"/>
+      <w:r>
+        <w:t xml:space="preserve"> itself.</w:t>
+      </w:r>
+    </w:p>
+    <w:p>
+      <w:r>
+        <w:t xml:space="preserve">Class </w:t>
+      </w:r>
+      <w:proofErr w:type="spellStart"/>
+      <w:r>
         <w:t>GuideAlgorithm</w:t>
       </w:r>
       <w:proofErr w:type="spellEnd"/>
@@ -586,6 +652,7 @@
     </w:p>
     <w:p>
       <w:r>
+        <w:lastRenderedPageBreak/>
         <w:t xml:space="preserve">Class </w:t>
       </w:r>
       <w:proofErr w:type="spellStart"/>
@@ -613,7 +680,6 @@
     </w:p>
     <w:p>
       <w:r>
-        <w:lastRenderedPageBreak/>
         <w:t>Class GuideAlgorithmLowPass2</w:t>
       </w:r>
       <w:proofErr w:type="gramStart"/>
@@ -708,35 +774,27 @@
       </w:r>
       <w:proofErr w:type="spellEnd"/>
       <w:r>
-        <w:t xml:space="preserve"> boilerplate whose main responsibilities are </w:t>
+        <w:t xml:space="preserve"> boilerplate whose main responsibilities are initialize some state, create a frame object and show the frame.</w:t>
+      </w:r>
+    </w:p>
+    <w:p>
+      <w:r>
+        <w:t xml:space="preserve">Class </w:t>
+      </w:r>
+      <w:proofErr w:type="spellStart"/>
+      <w:r>
+        <w:t>MyF</w:t>
+      </w:r>
+      <w:r>
+        <w:t>rame</w:t>
       </w:r>
       <w:proofErr w:type="gramStart"/>
       <w:r>
-        <w:t>initialize</w:t>
-      </w:r>
+        <w:t>:wxFrame</w:t>
+      </w:r>
+      <w:proofErr w:type="spellEnd"/>
       <w:proofErr w:type="gramEnd"/>
       <w:r>
-        <w:t xml:space="preserve"> some state, create a frame object and show the frame.</w:t>
-      </w:r>
-    </w:p>
-    <w:p>
-      <w:r>
-        <w:t xml:space="preserve">Class </w:t>
-      </w:r>
-      <w:proofErr w:type="spellStart"/>
-      <w:r>
-        <w:t>MyF</w:t>
-      </w:r>
-      <w:r>
-        <w:t>rame</w:t>
-      </w:r>
-      <w:proofErr w:type="gramStart"/>
-      <w:r>
-        <w:t>:wxFrame</w:t>
-      </w:r>
-      <w:proofErr w:type="spellEnd"/>
-      <w:proofErr w:type="gramEnd"/>
-      <w:r>
         <w:t xml:space="preserve"> is where most of the glue that hold</w:t>
       </w:r>
       <w:r>
@@ -784,11 +842,7 @@
         <w:t>the camera images are displayed (that is class Guider)</w:t>
       </w:r>
       <w:r>
-        <w:t xml:space="preserve">. </w:t>
-      </w:r>
-      <w:proofErr w:type="gramStart"/>
-      <w:r>
-        <w:t xml:space="preserve">It </w:t>
+        <w:t xml:space="preserve">. It </w:t>
       </w:r>
       <w:proofErr w:type="spellStart"/>
       <w:r>
@@ -796,18 +850,13 @@
       </w:r>
       <w:proofErr w:type="spellEnd"/>
       <w:r>
-        <w:t xml:space="preserve"> to events that come from menu items, button clicks and other things.</w:t>
-      </w:r>
-      <w:proofErr w:type="gramEnd"/>
-      <w:r>
-        <w:t xml:space="preserve">  It also creates and stops the worker thread (a new addition that at the moment doesn’t do very much - more on that later).</w:t>
+        <w:t xml:space="preserve"> to events that come from menu items, button clicks and other things.  It also creates and stops the worker thread (a new addition that at the moment doesn’t do very much - more on that later).</w:t>
       </w:r>
       <w:r>
         <w:t xml:space="preserve"> It creates the popup windows that PHD uses as well (the graph, star profile and advanced dialog (aka “The brain screen”).</w:t>
       </w:r>
     </w:p>
     <w:p>
-      <w:proofErr w:type="gramStart"/>
       <w:r>
         <w:t xml:space="preserve">Class Point </w:t>
       </w:r>
@@ -823,11 +872,7 @@
         <w:t>a guide camera image</w:t>
       </w:r>
       <w:r>
-        <w:t>.</w:t>
-      </w:r>
-      <w:proofErr w:type="gramEnd"/>
-      <w:r>
-        <w:t xml:space="preserve">  It is not derived from the </w:t>
+        <w:t xml:space="preserve">.  It is not derived from the </w:t>
       </w:r>
       <w:proofErr w:type="spellStart"/>
       <w:r>
@@ -968,6 +1013,7 @@
         </w:numPr>
       </w:pPr>
       <w:r>
+        <w:lastRenderedPageBreak/>
         <w:t>Maintaining an internal state machine which controls the guiding process</w:t>
       </w:r>
     </w:p>
@@ -1061,7 +1107,6 @@
         </w:numPr>
       </w:pPr>
       <w:r>
-        <w:lastRenderedPageBreak/>
         <w:t>Figuring out a “</w:t>
       </w:r>
       <w:proofErr w:type="spellStart"/>
@@ -1110,15 +1155,7 @@
       </w:r>
       <w:proofErr w:type="spellEnd"/>
       <w:r>
-        <w:t xml:space="preserve">”, </w:t>
-      </w:r>
-      <w:proofErr w:type="gramStart"/>
-      <w:r>
-        <w:t>which represents the position in the image.</w:t>
-      </w:r>
-      <w:proofErr w:type="gramEnd"/>
-      <w:r>
-        <w:t xml:space="preserve">  </w:t>
+        <w:t xml:space="preserve">”, which represents the position in the image.  </w:t>
       </w:r>
     </w:p>
     <w:p>
@@ -1135,6 +1172,9 @@
       <w:r>
         <w:t xml:space="preserve">a mount by passing the </w:t>
       </w:r>
+      <w:r>
+        <w:t xml:space="preserve">difference between </w:t>
+      </w:r>
       <w:proofErr w:type="spellStart"/>
       <w:r>
         <w:t>currentpoint</w:t>
@@ -1198,28 +1238,34 @@
         <w:t>“</w:t>
       </w:r>
       <w:r>
-        <w:t>it</w:t>
+        <w:t>it is</w:t>
       </w:r>
       <w:r>
         <w:t>”</w:t>
       </w:r>
       <w:r>
-        <w:t xml:space="preserve"> is and where </w:t>
+        <w:t xml:space="preserve"> and where </w:t>
       </w:r>
       <w:r>
         <w:t>“</w:t>
       </w:r>
       <w:r>
-        <w:t>it</w:t>
+        <w:t>it wants to be</w:t>
       </w:r>
       <w:r>
         <w:t>”</w:t>
       </w:r>
       <w:r>
-        <w:t xml:space="preserve"> wants to be, </w:t>
-      </w:r>
-      <w:r>
-        <w:t xml:space="preserve">and it initiates mount </w:t>
+        <w:t xml:space="preserve">, </w:t>
+      </w:r>
+      <w:r>
+        <w:t xml:space="preserve">and it </w:t>
+      </w:r>
+      <w:r>
+        <w:t>uses</w:t>
+      </w:r>
+      <w:r>
+        <w:t xml:space="preserve"> mount </w:t>
       </w:r>
       <w:proofErr w:type="gramStart"/>
       <w:r>
@@ -1272,12 +1318,64 @@
     </w:p>
     <w:p>
       <w:r>
-        <w:t xml:space="preserve">Worker Thread – There is now a worker thread.  My intention was to have it take the exposures and issue the guide commands to increase the responsiveness of the program.  In </w:t>
+        <w:t>Worker Thread</w:t>
+      </w:r>
+      <w:r>
+        <w:t>s</w:t>
+      </w:r>
+      <w:r>
+        <w:t xml:space="preserve"> – There </w:t>
+      </w:r>
+      <w:r>
+        <w:t>are now two</w:t>
+      </w:r>
+      <w:r>
+        <w:t xml:space="preserve"> worker thread</w:t>
+      </w:r>
+      <w:r>
+        <w:t>s in PHD</w:t>
+      </w:r>
+      <w:r>
+        <w:t xml:space="preserve">.  </w:t>
+      </w:r>
+      <w:r>
+        <w:t>The first worker thread is Primary, and it is responsible for taking images and moving the “primary” mount</w:t>
+      </w:r>
+      <w:r>
+        <w:t xml:space="preserve"> to increase the responsiveness of the program. </w:t>
+      </w:r>
+      <w:r>
+        <w:t xml:space="preserve">Note that the queue for the Primary worker thread is FIFO, so requests are done in order. The state machine will possibly </w:t>
+      </w:r>
+      <w:proofErr w:type="spellStart"/>
+      <w:r>
+        <w:t>enqueue</w:t>
+      </w:r>
+      <w:proofErr w:type="spellEnd"/>
+      <w:r>
+        <w:t xml:space="preserve"> two guide requests and an imaging request on this thread.  </w:t>
+      </w:r>
+      <w:r>
+        <w:t xml:space="preserve"> </w:t>
+      </w:r>
+      <w:r>
+        <w:t>The secondary thread is used only to drive the secondary mount, which can happen at the same time as requests are serviced on the Primary thread (i.e. the scope can move while the AO is guiding).</w:t>
+      </w:r>
+    </w:p>
+    <w:p>
+      <w:r>
+        <w:t>There is a complicating factor -- i</w:t>
+      </w:r>
+      <w:r>
+        <w:t xml:space="preserve">n </w:t>
       </w:r>
       <w:proofErr w:type="spellStart"/>
       <w:r>
         <w:t>wx</w:t>
       </w:r>
+      <w:r>
+        <w:t>Widgets</w:t>
+      </w:r>
       <w:proofErr w:type="spellEnd"/>
       <w:r>
         <w:t xml:space="preserve">, only the main thread is allowed to make GUI calls because the </w:t>
@@ -1294,11 +1392,20 @@
         <w:t>UI</w:t>
       </w:r>
       <w:r>
-        <w:t xml:space="preserve"> calls, so I didn’t look at them until I had the work thread code written and working.  I was having a problem, and it turns out that many of the expose and guide routines can make GUI calls – mostly in error case, but they are still in there. I add a virtual function to Mount and Camera that indicates the relevant routines don’t make GUI calls. </w:t>
+        <w:t xml:space="preserve"> calls, so I didn’t look at them until I had the work thread code written and working.  I was having a problem, and it turns out that many of the expose and guide routines can make GUI calls – mostly in error case, but they are still in there. </w:t>
+      </w:r>
+      <w:r>
+        <w:t xml:space="preserve">In order to help deal with this, </w:t>
+      </w:r>
+      <w:r>
+        <w:t xml:space="preserve">I add a virtual function to Mount and Camera that indicates the relevant routines don’t make GUI calls. </w:t>
       </w:r>
       <w:r>
         <w:t xml:space="preserve">I have put some effort into providing thread safe </w:t>
       </w:r>
+      <w:r>
+        <w:t xml:space="preserve">proxies for </w:t>
+      </w:r>
       <w:proofErr w:type="spellStart"/>
       <w:r>
         <w:t>messagebox</w:t>
@@ -1318,7 +1425,39 @@
       <w:proofErr w:type="spellEnd"/>
       <w:proofErr w:type="gramEnd"/>
       <w:r>
-        <w:t xml:space="preserve"> so that it should be possible to make these routines thread safe.  At present, SBIG and ASCOM cameras, and ASCOM and </w:t>
+        <w:t xml:space="preserve"> </w:t>
+      </w:r>
+      <w:r>
+        <w:t xml:space="preserve">(the two most </w:t>
+      </w:r>
+      <w:proofErr w:type="spellStart"/>
+      <w:r>
+        <w:t>popluar</w:t>
+      </w:r>
+      <w:proofErr w:type="spellEnd"/>
+      <w:r>
+        <w:t xml:space="preserve"> routines called by the error handlers), </w:t>
+      </w:r>
+      <w:r>
+        <w:t xml:space="preserve">so that it </w:t>
+      </w:r>
+      <w:r>
+        <w:t>is</w:t>
+      </w:r>
+      <w:r>
+        <w:t xml:space="preserve"> be possible to make </w:t>
+      </w:r>
+      <w:r>
+        <w:t>calls to my proxy routines in worker threads</w:t>
+      </w:r>
+      <w:r>
+        <w:t xml:space="preserve">.  </w:t>
+      </w:r>
+      <w:r>
+        <w:t xml:space="preserve">What is required is to inspect the image or guide routines to see that there are no other GUI calls, and if there are not, it is OK to mark the routines as thread safe. </w:t>
+      </w:r>
+      <w:r>
+        <w:t xml:space="preserve">At present, SBIG and ASCOM cameras, and ASCOM and </w:t>
       </w:r>
       <w:proofErr w:type="spellStart"/>
       <w:r>
@@ -1326,18 +1465,34 @@
       </w:r>
       <w:proofErr w:type="spellEnd"/>
       <w:r>
-        <w:t>-Onboard mounts can run on the worker thread. For all the other cameras and mounts</w:t>
-      </w:r>
-      <w:proofErr w:type="gramStart"/>
-      <w:r>
-        <w:t xml:space="preserve">, </w:t>
-      </w:r>
-      <w:r>
-        <w:t xml:space="preserve"> requests</w:t>
-      </w:r>
-      <w:proofErr w:type="gramEnd"/>
-      <w:r>
-        <w:t xml:space="preserve"> are passed via a message to </w:t>
+        <w:t xml:space="preserve">-Onboard mounts </w:t>
+      </w:r>
+      <w:r>
+        <w:t xml:space="preserve">have been inspected and </w:t>
+      </w:r>
+      <w:r>
+        <w:t xml:space="preserve">can run on the worker thread. For all the other cameras and mounts, </w:t>
+      </w:r>
+      <w:r>
+        <w:t xml:space="preserve">requests are </w:t>
+      </w:r>
+      <w:r>
+        <w:t>scheduled on the Primary worker thread, which passes</w:t>
+      </w:r>
+      <w:r>
+        <w:t xml:space="preserve"> </w:t>
+      </w:r>
+      <w:r>
+        <w:t xml:space="preserve">them </w:t>
+      </w:r>
+      <w:r>
+        <w:t xml:space="preserve">via a message </w:t>
+      </w:r>
+      <w:r>
+        <w:t xml:space="preserve">back </w:t>
+      </w:r>
+      <w:r>
+        <w:t xml:space="preserve">to </w:t>
       </w:r>
       <w:proofErr w:type="spellStart"/>
       <w:r>
@@ -1345,7 +1500,23 @@
       </w:r>
       <w:proofErr w:type="spellEnd"/>
       <w:r>
-        <w:t xml:space="preserve"> member routines.</w:t>
+        <w:t xml:space="preserve"> member routines</w:t>
+      </w:r>
+      <w:r>
+        <w:t xml:space="preserve"> and waits for the result</w:t>
+      </w:r>
+      <w:r>
+        <w:t>.</w:t>
+      </w:r>
+      <w:r>
+        <w:t xml:space="preserve"> Because all the messages are handled on the “main thread”, this causes all these requests to run on the correct thread.  </w:t>
+      </w:r>
+      <w:r>
+        <w:t xml:space="preserve">For these </w:t>
+      </w:r>
+      <w:r>
+        <w:lastRenderedPageBreak/>
+        <w:t>devices, the responsiveness gained by having a background thread are lost, but correct functionality is maintained.</w:t>
       </w:r>
     </w:p>
     <w:p>
@@ -1405,7 +1576,6 @@
     </w:p>
     <w:p>
       <w:r>
-        <w:lastRenderedPageBreak/>
         <w:t>Random thoughts:</w:t>
       </w:r>
     </w:p>
@@ -1421,15 +1591,7 @@
         <w:t>T</w:t>
       </w:r>
       <w:r>
-        <w:t xml:space="preserve">he logging </w:t>
-      </w:r>
-      <w:proofErr w:type="gramStart"/>
-      <w:r>
-        <w:t>file are</w:t>
-      </w:r>
-      <w:proofErr w:type="gramEnd"/>
-      <w:r>
-        <w:t xml:space="preserve"> currently broken in PHD 2.0.  It seems like a good time to have a dialog with users of these features in PHD 1.X to understand their use cases and try to modify the interfaces to make them more abstract (i.e. less tied to PHD internals)</w:t>
+        <w:t>he logging file are currently broken in PHD 2.0.  It seems like a good time to have a dialog with users of these features in PHD 1.X to understand their use cases and try to modify the interfaces to make them more abstract (i.e. less tied to PHD internals)</w:t>
       </w:r>
     </w:p>
     <w:p>
@@ -1440,8 +1602,6 @@
           <w:numId w:val="4"/>
         </w:numPr>
       </w:pPr>
-      <w:bookmarkStart w:id="0" w:name="_GoBack"/>
-      <w:bookmarkEnd w:id="0"/>
       <w:r>
         <w:t xml:space="preserve">For the socket server, the current interface exposes the State variable, which is based on an enumerated type that changed between PHD 1.X and 2.X.  It seems like it might be more </w:t>
       </w:r>
@@ -1503,15 +1663,7 @@
         </w:numPr>
       </w:pPr>
       <w:r>
-        <w:t xml:space="preserve">Users wanting to get a sense </w:t>
-      </w:r>
-      <w:proofErr w:type="gramStart"/>
-      <w:r>
-        <w:t>that things</w:t>
-      </w:r>
-      <w:proofErr w:type="gramEnd"/>
-      <w:r>
-        <w:t xml:space="preserve"> are OK.  For these users, the current format might be OK, or maybe we could make it even easier to determine how things are (i.e. less data might be appreciated here).</w:t>
+        <w:t>Users wanting to get a sense that things are OK.  For these users, the current format might be OK, or maybe we could make it even easier to determine how things are (i.e. less data might be appreciated here).</w:t>
       </w:r>
     </w:p>
     <w:p>
@@ -1533,58 +1685,120 @@
           <w:ilvl w:val="1"/>
           <w:numId w:val="4"/>
         </w:numPr>
-      </w:pPr>
-      <w:r>
+        <w:rPr>
+          <w:strike/>
+        </w:rPr>
+      </w:pPr>
+      <w:r>
+        <w:rPr>
+          <w:strike/>
+        </w:rPr>
+        <w:lastRenderedPageBreak/>
         <w:t xml:space="preserve">There is a mix of tabs vs. spaces and windows </w:t>
       </w:r>
       <w:proofErr w:type="spellStart"/>
       <w:r>
+        <w:rPr>
+          <w:strike/>
+        </w:rPr>
         <w:t>vs</w:t>
       </w:r>
       <w:proofErr w:type="spellEnd"/>
       <w:r>
+        <w:rPr>
+          <w:strike/>
+        </w:rPr>
         <w:t xml:space="preserve"> </w:t>
       </w:r>
       <w:proofErr w:type="spellStart"/>
       <w:r>
+        <w:rPr>
+          <w:strike/>
+        </w:rPr>
         <w:t>linux</w:t>
       </w:r>
       <w:proofErr w:type="spellEnd"/>
       <w:r>
+        <w:rPr>
+          <w:strike/>
+        </w:rPr>
         <w:t xml:space="preserve"> line endings, and we should probably agree on a standard for these things, and have one </w:t>
       </w:r>
       <w:proofErr w:type="spellStart"/>
       <w:r>
+        <w:rPr>
+          <w:strike/>
+        </w:rPr>
         <w:t>checkin</w:t>
       </w:r>
       <w:proofErr w:type="spellEnd"/>
       <w:r>
+        <w:rPr>
+          <w:strike/>
+        </w:rPr>
         <w:t xml:space="preserve"> that normalizes all the files and puts editor hints into them for vim and </w:t>
       </w:r>
       <w:proofErr w:type="spellStart"/>
       <w:r>
+        <w:rPr>
+          <w:strike/>
+        </w:rPr>
         <w:t>emacs</w:t>
       </w:r>
       <w:proofErr w:type="spellEnd"/>
       <w:r>
+        <w:rPr>
+          <w:strike/>
+        </w:rPr>
         <w:t xml:space="preserve"> to help us avoid recreating this issue going forwards.  This will be a big </w:t>
       </w:r>
       <w:proofErr w:type="spellStart"/>
       <w:r>
+        <w:rPr>
+          <w:strike/>
+        </w:rPr>
         <w:t>checkin</w:t>
       </w:r>
       <w:proofErr w:type="spellEnd"/>
       <w:r>
-        <w:t xml:space="preserve"> that makes following history hard, but the amount of code changes in the PHD 2.0 code base has already done that. Since PHD 2.X currently lives on a branch, I could also “go back in time” and make those changes on top of the PHD 1.X code base as the first PHD 2.X </w:t>
-      </w:r>
-      <w:proofErr w:type="spellStart"/>
-      <w:r>
+        <w:rPr>
+          <w:strike/>
+        </w:rPr>
+        <w:t xml:space="preserve"> that makes following history hard, but the amount of code changes in the PHD 2.0 code base has already done that. Since PHD 2.X currently lives on a branch, I could also “go back in time” and make those changes on top of the PHD 1.X code base as the first PHD 2.X</w:t>
+      </w:r>
+      <w:r>
+        <w:rPr>
+          <w:strike/>
+        </w:rPr>
+        <w:t xml:space="preserve"> </w:t>
+      </w:r>
+      <w:proofErr w:type="spellStart"/>
+      <w:r>
+        <w:rPr>
+          <w:strike/>
+        </w:rPr>
         <w:t>checkin</w:t>
       </w:r>
       <w:proofErr w:type="spellEnd"/>
       <w:r>
-        <w:t xml:space="preserve"> if that seems better.  </w:t>
-      </w:r>
+        <w:rPr>
+          <w:strike/>
+        </w:rPr>
+        <w:t xml:space="preserve"> if that seems better. </w:t>
+      </w:r>
+      <w:r>
+        <w:t xml:space="preserve">This was done (without the back in time part) and has been </w:t>
+      </w:r>
+      <w:proofErr w:type="spellStart"/>
+      <w:r>
+        <w:t>commited</w:t>
+      </w:r>
+      <w:proofErr w:type="spellEnd"/>
+      <w:r>
+        <w:t xml:space="preserve"> to SVN.</w:t>
+      </w:r>
+      <w:bookmarkStart w:id="0" w:name="_GoBack"/>
+      <w:bookmarkEnd w:id="0"/>
     </w:p>
     <w:p>
       <w:pPr>
@@ -1602,7 +1816,7 @@
 </file>
 
 <file path=word/numbering.xml><?xml version="1.0" encoding="utf-8"?>
-<w:numbering xmlns:wpc="http://schemas.microsoft.com/office/word/2010/wordprocessingCanvas" xmlns:mc="http://schemas.openxmlformats.org/markup-compatibility/2006" xmlns:o="urn:schemas-microsoft-com:office:office" xmlns:r="http://schemas.openxmlformats.org/officeDocument/2006/relationships" xmlns:m="http://schemas.openxmlformats.org/officeDocument/2006/math" xmlns:v="urn:schemas-microsoft-com:vml" xmlns:wp14="http://schemas.microsoft.com/office/word/2010/wordprocessingDrawing" xmlns:wp="http://schemas.openxmlformats.org/drawingml/2006/wordprocessingDrawing" xmlns:w10="urn:schemas-microsoft-com:office:word" xmlns:w="http://schemas.openxmlformats.org/wordprocessingml/2006/main" xmlns:w14="http://schemas.microsoft.com/office/word/2010/wordml" xmlns:wpg="http://schemas.microsoft.com/office/word/2010/wordprocessingGroup" xmlns:wpi="http://schemas.microsoft.com/office/word/2010/wordprocessingInk" xmlns:wne="http://schemas.microsoft.com/office/word/2006/wordml" xmlns:wps="http://schemas.microsoft.com/office/word/2010/wordprocessingShape" mc:Ignorable="w14 wp14">
+<w:numbering xmlns:wpc="http://schemas.microsoft.com/office/word/2010/wordprocessingCanvas" xmlns:mc="http://schemas.openxmlformats.org/markup-compatibility/2006" xmlns:o="urn:schemas-microsoft-com:office:office" xmlns:r="http://schemas.openxmlformats.org/officeDocument/2006/relationships" xmlns:m="http://schemas.openxmlformats.org/officeDocument/2006/math" xmlns:v="urn:schemas-microsoft-com:vml" xmlns:wp14="http://schemas.microsoft.com/office/word/2010/wordprocessingDrawing" xmlns:wp="http://schemas.openxmlformats.org/drawingml/2006/wordprocessingDrawing" xmlns:w10="urn:schemas-microsoft-com:office:word" xmlns:w="http://schemas.openxmlformats.org/wordprocessingml/2006/main" xmlns:w14="http://schemas.microsoft.com/office/word/2010/wordml" xmlns:w15="http://schemas.microsoft.com/office/word/2012/wordml" xmlns:wpg="http://schemas.microsoft.com/office/word/2010/wordprocessingGroup" xmlns:wpi="http://schemas.microsoft.com/office/word/2010/wordprocessingInk" xmlns:wne="http://schemas.microsoft.com/office/word/2006/wordml" xmlns:wps="http://schemas.microsoft.com/office/word/2010/wordprocessingShape" mc:Ignorable="w14 w15 wp14">
   <w:abstractNum w:abstractNumId="0">
     <w:nsid w:val="0B6D1950"/>
     <w:multiLevelType w:val="hybridMultilevel"/>
@@ -2071,7 +2285,7 @@
 </file>
 
 <file path=word/styles.xml><?xml version="1.0" encoding="utf-8"?>
-<w:styles xmlns:mc="http://schemas.openxmlformats.org/markup-compatibility/2006" xmlns:r="http://schemas.openxmlformats.org/officeDocument/2006/relationships" xmlns:w="http://schemas.openxmlformats.org/wordprocessingml/2006/main" xmlns:w14="http://schemas.microsoft.com/office/word/2010/wordml" mc:Ignorable="w14">
+<w:styles xmlns:mc="http://schemas.openxmlformats.org/markup-compatibility/2006" xmlns:r="http://schemas.openxmlformats.org/officeDocument/2006/relationships" xmlns:w="http://schemas.openxmlformats.org/wordprocessingml/2006/main" xmlns:w14="http://schemas.microsoft.com/office/word/2010/wordml" xmlns:w15="http://schemas.microsoft.com/office/word/2012/wordml" mc:Ignorable="w14 w15">
   <w:docDefaults>
     <w:rPrDefault>
       <w:rPr>
@@ -2087,356 +2301,378 @@
       </w:pPr>
     </w:pPrDefault>
   </w:docDefaults>
-  <w:latentStyles w:defLockedState="0" w:defUIPriority="99" w:defSemiHidden="1" w:defUnhideWhenUsed="1" w:defQFormat="0" w:count="267">
-    <w:lsdException w:name="Normal" w:semiHidden="0" w:uiPriority="0" w:unhideWhenUsed="0" w:qFormat="1"/>
-    <w:lsdException w:name="heading 1" w:semiHidden="0" w:uiPriority="9" w:unhideWhenUsed="0" w:qFormat="1"/>
-    <w:lsdException w:name="heading 2" w:uiPriority="9" w:qFormat="1"/>
-    <w:lsdException w:name="heading 3" w:uiPriority="9" w:qFormat="1"/>
-    <w:lsdException w:name="heading 4" w:uiPriority="9" w:qFormat="1"/>
-    <w:lsdException w:name="heading 5" w:uiPriority="9" w:qFormat="1"/>
-    <w:lsdException w:name="heading 6" w:uiPriority="9" w:qFormat="1"/>
-    <w:lsdException w:name="heading 7" w:uiPriority="9" w:qFormat="1"/>
-    <w:lsdException w:name="heading 8" w:uiPriority="9" w:qFormat="1"/>
-    <w:lsdException w:name="heading 9" w:uiPriority="9" w:qFormat="1"/>
-    <w:lsdException w:name="toc 1" w:uiPriority="39"/>
-    <w:lsdException w:name="toc 2" w:uiPriority="39"/>
-    <w:lsdException w:name="toc 3" w:uiPriority="39"/>
-    <w:lsdException w:name="toc 4" w:uiPriority="39"/>
-    <w:lsdException w:name="toc 5" w:uiPriority="39"/>
-    <w:lsdException w:name="toc 6" w:uiPriority="39"/>
-    <w:lsdException w:name="toc 7" w:uiPriority="39"/>
-    <w:lsdException w:name="toc 8" w:uiPriority="39"/>
-    <w:lsdException w:name="toc 9" w:uiPriority="39"/>
-    <w:lsdException w:name="caption" w:uiPriority="35" w:qFormat="1"/>
-    <w:lsdException w:name="Title" w:semiHidden="0" w:uiPriority="10" w:unhideWhenUsed="0" w:qFormat="1"/>
-    <w:lsdException w:name="Default Paragraph Font" w:uiPriority="1"/>
-    <w:lsdException w:name="Subtitle" w:semiHidden="0" w:uiPriority="11" w:unhideWhenUsed="0" w:qFormat="1"/>
-    <w:lsdException w:name="Strong" w:semiHidden="0" w:uiPriority="22" w:unhideWhenUsed="0" w:qFormat="1"/>
-    <w:lsdException w:name="Emphasis" w:semiHidden="0" w:uiPriority="20" w:unhideWhenUsed="0" w:qFormat="1"/>
-    <w:lsdException w:name="Table Grid" w:semiHidden="0" w:uiPriority="59" w:unhideWhenUsed="0"/>
-    <w:lsdException w:name="Placeholder Text" w:unhideWhenUsed="0"/>
-    <w:lsdException w:name="No Spacing" w:semiHidden="0" w:uiPriority="1" w:unhideWhenUsed="0" w:qFormat="1"/>
-    <w:lsdException w:name="Light Shading" w:semiHidden="0" w:uiPriority="60" w:unhideWhenUsed="0"/>
-    <w:lsdException w:name="Light List" w:semiHidden="0" w:uiPriority="61" w:unhideWhenUsed="0"/>
-    <w:lsdException w:name="Light Grid" w:semiHidden="0" w:uiPriority="62" w:unhideWhenUsed="0"/>
-    <w:lsdException w:name="Medium Shading 1" w:semiHidden="0" w:uiPriority="63" w:unhideWhenUsed="0"/>
-    <w:lsdException w:name="Medium Shading 2" w:semiHidden="0" w:uiPriority="64" w:unhideWhenUsed="0"/>
-    <w:lsdException w:name="Medium List 1" w:semiHidden="0" w:uiPriority="65" w:unhideWhenUsed="0"/>
-    <w:lsdException w:name="Medium List 2" w:semiHidden="0" w:uiPriority="66" w:unhideWhenUsed="0"/>
-    <w:lsdException w:name="Medium Grid 1" w:semiHidden="0" w:uiPriority="67" w:unhideWhenUsed="0"/>
-    <w:lsdException w:name="Medium Grid 2" w:semiHidden="0" w:uiPriority="68" w:unhideWhenUsed="0"/>
-    <w:lsdException w:name="Medium Grid 3" w:semiHidden="0" w:uiPriority="69" w:unhideWhenUsed="0"/>
-    <w:lsdException w:name="Dark List" w:semiHidden="0" w:uiPriority="70" w:unhideWhenUsed="0"/>
-    <w:lsdException w:name="Colorful Shading" w:semiHidden="0" w:uiPriority="71" w:unhideWhenUsed="0"/>
-    <w:lsdException w:name="Colorful List" w:semiHidden="0" w:uiPriority="72" w:unhideWhenUsed="0"/>
-    <w:lsdException w:name="Colorful Grid" w:semiHidden="0" w:uiPriority="73" w:unhideWhenUsed="0"/>
-    <w:lsdException w:name="Light Shading Accent 1" w:semiHidden="0" w:uiPriority="60" w:unhideWhenUsed="0"/>
-    <w:lsdException w:name="Light List Accent 1" w:semiHidden="0" w:uiPriority="61" w:unhideWhenUsed="0"/>
-    <w:lsdException w:name="Light Grid Accent 1" w:semiHidden="0" w:uiPriority="62" w:unhideWhenUsed="0"/>
-    <w:lsdException w:name="Medium Shading 1 Accent 1" w:semiHidden="0" w:uiPriority="63" w:unhideWhenUsed="0"/>
-    <w:lsdException w:name="Medium Shading 2 Accent 1" w:semiHidden="0" w:uiPriority="64" w:unhideWhenUsed="0"/>
-    <w:lsdException w:name="Medium List 1 Accent 1" w:semiHidden="0" w:uiPriority="65" w:unhideWhenUsed="0"/>
-    <w:lsdException w:name="Revision" w:unhideWhenUsed="0"/>
-    <w:lsdException w:name="List Paragraph" w:semiHidden="0" w:uiPriority="34" w:unhideWhenUsed="0" w:qFormat="1"/>
-    <w:lsdException w:name="Quote" w:semiHidden="0" w:uiPriority="29" w:unhideWhenUsed="0" w:qFormat="1"/>
-    <w:lsdException w:name="Intense Quote" w:semiHidden="0" w:uiPriority="30" w:unhideWhenUsed="0" w:qFormat="1"/>
-    <w:lsdException w:name="Medium List 2 Accent 1" w:semiHidden="0" w:uiPriority="66" w:unhideWhenUsed="0"/>
-    <w:lsdException w:name="Medium Grid 1 Accent 1" w:semiHidden="0" w:uiPriority="67" w:unhideWhenUsed="0"/>
-    <w:lsdException w:name="Medium Grid 2 Accent 1" w:semiHidden="0" w:uiPriority="68" w:unhideWhenUsed="0"/>
-    <w:lsdException w:name="Medium Grid 3 Accent 1" w:semiHidden="0" w:uiPriority="69" w:unhideWhenUsed="0"/>
-    <w:lsdException w:name="Dark List Accent 1" w:semiHidden="0" w:uiPriority="70" w:unhideWhenUsed="0"/>
-    <w:lsdException w:name="Colorful Shading Accent 1" w:semiHidden="0" w:uiPriority="71" w:unhideWhenUsed="0"/>
-    <w:lsdException w:name="Colorful List Accent 1" w:semiHidden="0" w:uiPriority="72" w:unhideWhenUsed="0"/>
-    <w:lsdException w:name="Colorful Grid Accent 1" w:semiHidden="0" w:uiPriority="73" w:unhideWhenUsed="0"/>
-    <w:lsdException w:name="Light Shading Accent 2" w:semiHidden="0" w:uiPriority="60" w:unhideWhenUsed="0"/>
-    <w:lsdException w:name="Light List Accent 2" w:semiHidden="0" w:uiPriority="61" w:unhideWhenUsed="0"/>
-    <w:lsdException w:name="Light Grid Accent 2" w:semiHidden="0" w:uiPriority="62" w:unhideWhenUsed="0"/>
-    <w:lsdException w:name="Medium Shading 1 Accent 2" w:semiHidden="0" w:uiPriority="63" w:unhideWhenUsed="0"/>
-    <w:lsdException w:name="Medium Shading 2 Accent 2" w:semiHidden="0" w:uiPriority="64" w:unhideWhenUsed="0"/>
-    <w:lsdException w:name="Medium List 1 Accent 2" w:semiHidden="0" w:uiPriority="65" w:unhideWhenUsed="0"/>
-    <w:lsdException w:name="Medium List 2 Accent 2" w:semiHidden="0" w:uiPriority="66" w:unhideWhenUsed="0"/>
-    <w:lsdException w:name="Medium Grid 1 Accent 2" w:semiHidden="0" w:uiPriority="67" w:unhideWhenUsed="0"/>
-    <w:lsdException w:name="Medium Grid 2 Accent 2" w:semiHidden="0" w:uiPriority="68" w:unhideWhenUsed="0"/>
-    <w:lsdException w:name="Medium Grid 3 Accent 2" w:semiHidden="0" w:uiPriority="69" w:unhideWhenUsed="0"/>
-    <w:lsdException w:name="Dark List Accent 2" w:semiHidden="0" w:uiPriority="70" w:unhideWhenUsed="0"/>
-    <w:lsdException w:name="Colorful Shading Accent 2" w:semiHidden="0" w:uiPriority="71" w:unhideWhenUsed="0"/>
-    <w:lsdException w:name="Colorful List Accent 2" w:semiHidden="0" w:uiPriority="72" w:unhideWhenUsed="0"/>
-    <w:lsdException w:name="Colorful Grid Accent 2" w:semiHidden="0" w:uiPriority="73" w:unhideWhenUsed="0"/>
-    <w:lsdException w:name="Light Shading Accent 3" w:semiHidden="0" w:uiPriority="60" w:unhideWhenUsed="0"/>
-    <w:lsdException w:name="Light List Accent 3" w:semiHidden="0" w:uiPriority="61" w:unhideWhenUsed="0"/>
-    <w:lsdException w:name="Light Grid Accent 3" w:semiHidden="0" w:uiPriority="62" w:unhideWhenUsed="0"/>
-    <w:lsdException w:name="Medium Shading 1 Accent 3" w:semiHidden="0" w:uiPriority="63" w:unhideWhenUsed="0"/>
-    <w:lsdException w:name="Medium Shading 2 Accent 3" w:semiHidden="0" w:uiPriority="64" w:unhideWhenUsed="0"/>
-    <w:lsdException w:name="Medium List 1 Accent 3" w:semiHidden="0" w:uiPriority="65" w:unhideWhenUsed="0"/>
-    <w:lsdException w:name="Medium List 2 Accent 3" w:semiHidden="0" w:uiPriority="66" w:unhideWhenUsed="0"/>
-    <w:lsdException w:name="Medium Grid 1 Accent 3" w:semiHidden="0" w:uiPriority="67" w:unhideWhenUsed="0"/>
-    <w:lsdException w:name="Medium Grid 2 Accent 3" w:semiHidden="0" w:uiPriority="68" w:unhideWhenUsed="0"/>
-    <w:lsdException w:name="Medium Grid 3 Accent 3" w:semiHidden="0" w:uiPriority="69" w:unhideWhenUsed="0"/>
-    <w:lsdException w:name="Dark List Accent 3" w:semiHidden="0" w:uiPriority="70" w:unhideWhenUsed="0"/>
-    <w:lsdException w:name="Colorful Shading Accent 3" w:semiHidden="0" w:uiPriority="71" w:unhideWhenUsed="0"/>
-    <w:lsdException w:name="Colorful List Accent 3" w:semiHidden="0" w:uiPriority="72" w:unhideWhenUsed="0"/>
-    <w:lsdException w:name="Colorful Grid Accent 3" w:semiHidden="0" w:uiPriority="73" w:unhideWhenUsed="0"/>
-    <w:lsdException w:name="Light Shading Accent 4" w:semiHidden="0" w:uiPriority="60" w:unhideWhenUsed="0"/>
-    <w:lsdException w:name="Light List Accent 4" w:semiHidden="0" w:uiPriority="61" w:unhideWhenUsed="0"/>
-    <w:lsdException w:name="Light Grid Accent 4" w:semiHidden="0" w:uiPriority="62" w:unhideWhenUsed="0"/>
-    <w:lsdException w:name="Medium Shading 1 Accent 4" w:semiHidden="0" w:uiPriority="63" w:unhideWhenUsed="0"/>
-    <w:lsdException w:name="Medium Shading 2 Accent 4" w:semiHidden="0" w:uiPriority="64" w:unhideWhenUsed="0"/>
-    <w:lsdException w:name="Medium List 1 Accent 4" w:semiHidden="0" w:uiPriority="65" w:unhideWhenUsed="0"/>
-    <w:lsdException w:name="Medium List 2 Accent 4" w:semiHidden="0" w:uiPriority="66" w:unhideWhenUsed="0"/>
-    <w:lsdException w:name="Medium Grid 1 Accent 4" w:semiHidden="0" w:uiPriority="67" w:unhideWhenUsed="0"/>
-    <w:lsdException w:name="Medium Grid 2 Accent 4" w:semiHidden="0" w:uiPriority="68" w:unhideWhenUsed="0"/>
-    <w:lsdException w:name="Medium Grid 3 Accent 4" w:semiHidden="0" w:uiPriority="69" w:unhideWhenUsed="0"/>
-    <w:lsdException w:name="Dark List Accent 4" w:semiHidden="0" w:uiPriority="70" w:unhideWhenUsed="0"/>
-    <w:lsdException w:name="Colorful Shading Accent 4" w:semiHidden="0" w:uiPriority="71" w:unhideWhenUsed="0"/>
-    <w:lsdException w:name="Colorful List Accent 4" w:semiHidden="0" w:uiPriority="72" w:unhideWhenUsed="0"/>
-    <w:lsdException w:name="Colorful Grid Accent 4" w:semiHidden="0" w:uiPriority="73" w:unhideWhenUsed="0"/>
-    <w:lsdException w:name="Light Shading Accent 5" w:semiHidden="0" w:uiPriority="60" w:unhideWhenUsed="0"/>
-    <w:lsdException w:name="Light List Accent 5" w:semiHidden="0" w:uiPriority="61" w:unhideWhenUsed="0"/>
-    <w:lsdException w:name="Light Grid Accent 5" w:semiHidden="0" w:uiPriority="62" w:unhideWhenUsed="0"/>
-    <w:lsdException w:name="Medium Shading 1 Accent 5" w:semiHidden="0" w:uiPriority="63" w:unhideWhenUsed="0"/>
-    <w:lsdException w:name="Medium Shading 2 Accent 5" w:semiHidden="0" w:uiPriority="64" w:unhideWhenUsed="0"/>
-    <w:lsdException w:name="Medium List 1 Accent 5" w:semiHidden="0" w:uiPriority="65" w:unhideWhenUsed="0"/>
-    <w:lsdException w:name="Medium List 2 Accent 5" w:semiHidden="0" w:uiPriority="66" w:unhideWhenUsed="0"/>
-    <w:lsdException w:name="Medium Grid 1 Accent 5" w:semiHidden="0" w:uiPriority="67" w:unhideWhenUsed="0"/>
-    <w:lsdException w:name="Medium Grid 2 Accent 5" w:semiHidden="0" w:uiPriority="68" w:unhideWhenUsed="0"/>
-    <w:lsdException w:name="Medium Grid 3 Accent 5" w:semiHidden="0" w:uiPriority="69" w:unhideWhenUsed="0"/>
-    <w:lsdException w:name="Dark List Accent 5" w:semiHidden="0" w:uiPriority="70" w:unhideWhenUsed="0"/>
-    <w:lsdException w:name="Colorful Shading Accent 5" w:semiHidden="0" w:uiPriority="71" w:unhideWhenUsed="0"/>
-    <w:lsdException w:name="Colorful List Accent 5" w:semiHidden="0" w:uiPriority="72" w:unhideWhenUsed="0"/>
-    <w:lsdException w:name="Colorful Grid Accent 5" w:semiHidden="0" w:uiPriority="73" w:unhideWhenUsed="0"/>
-    <w:lsdException w:name="Light Shading Accent 6" w:semiHidden="0" w:uiPriority="60" w:unhideWhenUsed="0"/>
-    <w:lsdException w:name="Light List Accent 6" w:semiHidden="0" w:uiPriority="61" w:unhideWhenUsed="0"/>
-    <w:lsdException w:name="Light Grid Accent 6" w:semiHidden="0" w:uiPriority="62" w:unhideWhenUsed="0"/>
-    <w:lsdException w:name="Medium Shading 1 Accent 6" w:semiHidden="0" w:uiPriority="63" w:unhideWhenUsed="0"/>
-    <w:lsdException w:name="Medium Shading 2 Accent 6" w:semiHidden="0" w:uiPriority="64" w:unhideWhenUsed="0"/>
-    <w:lsdException w:name="Medium List 1 Accent 6" w:semiHidden="0" w:uiPriority="65" w:unhideWhenUsed="0"/>
-    <w:lsdException w:name="Medium List 2 Accent 6" w:semiHidden="0" w:uiPriority="66" w:unhideWhenUsed="0"/>
-    <w:lsdException w:name="Medium Grid 1 Accent 6" w:semiHidden="0" w:uiPriority="67" w:unhideWhenUsed="0"/>
-    <w:lsdException w:name="Medium Grid 2 Accent 6" w:semiHidden="0" w:uiPriority="68" w:unhideWhenUsed="0"/>
-    <w:lsdException w:name="Medium Grid 3 Accent 6" w:semiHidden="0" w:uiPriority="69" w:unhideWhenUsed="0"/>
-    <w:lsdException w:name="Dark List Accent 6" w:semiHidden="0" w:uiPriority="70" w:unhideWhenUsed="0"/>
-    <w:lsdException w:name="Colorful Shading Accent 6" w:semiHidden="0" w:uiPriority="71" w:unhideWhenUsed="0"/>
-    <w:lsdException w:name="Colorful List Accent 6" w:semiHidden="0" w:uiPriority="72" w:unhideWhenUsed="0"/>
-    <w:lsdException w:name="Colorful Grid Accent 6" w:semiHidden="0" w:uiPriority="73" w:unhideWhenUsed="0"/>
-    <w:lsdException w:name="Subtle Emphasis" w:semiHidden="0" w:uiPriority="19" w:unhideWhenUsed="0" w:qFormat="1"/>
-    <w:lsdException w:name="Intense Emphasis" w:semiHidden="0" w:uiPriority="21" w:unhideWhenUsed="0" w:qFormat="1"/>
-    <w:lsdException w:name="Subtle Reference" w:semiHidden="0" w:uiPriority="31" w:unhideWhenUsed="0" w:qFormat="1"/>
-    <w:lsdException w:name="Intense Reference" w:semiHidden="0" w:uiPriority="32" w:unhideWhenUsed="0" w:qFormat="1"/>
-    <w:lsdException w:name="Book Title" w:semiHidden="0" w:uiPriority="33" w:unhideWhenUsed="0" w:qFormat="1"/>
-    <w:lsdException w:name="Bibliography" w:uiPriority="37"/>
-    <w:lsdException w:name="TOC Heading" w:uiPriority="39" w:qFormat="1"/>
-  </w:latentStyles>
-  <w:style w:type="paragraph" w:default="1" w:styleId="Normal">
-    <w:name w:val="Normal"/>
-    <w:qFormat/>
-  </w:style>
-  <w:style w:type="character" w:default="1" w:styleId="DefaultParagraphFont">
-    <w:name w:val="Default Paragraph Font"/>
-    <w:uiPriority w:val="1"/>
-    <w:semiHidden/>
-    <w:unhideWhenUsed/>
-  </w:style>
-  <w:style w:type="table" w:default="1" w:styleId="TableNormal">
-    <w:name w:val="Normal Table"/>
-    <w:uiPriority w:val="99"/>
-    <w:semiHidden/>
-    <w:unhideWhenUsed/>
-    <w:tblPr>
-      <w:tblInd w:w="0" w:type="dxa"/>
-      <w:tblCellMar>
-        <w:top w:w="0" w:type="dxa"/>
-        <w:left w:w="108" w:type="dxa"/>
-        <w:bottom w:w="0" w:type="dxa"/>
-        <w:right w:w="108" w:type="dxa"/>
-      </w:tblCellMar>
-    </w:tblPr>
-  </w:style>
-  <w:style w:type="numbering" w:default="1" w:styleId="NoList">
-    <w:name w:val="No List"/>
-    <w:uiPriority w:val="99"/>
-    <w:semiHidden/>
-    <w:unhideWhenUsed/>
-  </w:style>
-  <w:style w:type="paragraph" w:styleId="ListParagraph">
-    <w:name w:val="List Paragraph"/>
-    <w:basedOn w:val="Normal"/>
-    <w:uiPriority w:val="34"/>
-    <w:qFormat/>
-    <w:rsid w:val="00E84D99"/>
-    <w:pPr>
-      <w:ind w:left="720"/>
-      <w:contextualSpacing/>
-    </w:pPr>
-  </w:style>
-  <w:style w:type="character" w:styleId="Hyperlink">
-    <w:name w:val="Hyperlink"/>
-    <w:basedOn w:val="DefaultParagraphFont"/>
-    <w:uiPriority w:val="99"/>
-    <w:unhideWhenUsed/>
-    <w:rsid w:val="00A117A9"/>
-    <w:rPr>
-      <w:color w:val="0000FF" w:themeColor="hyperlink"/>
-      <w:u w:val="single"/>
-    </w:rPr>
-  </w:style>
-</w:styles>
-</file>
-
-<file path=word/stylesWithEffects.xml><?xml version="1.0" encoding="utf-8"?>
-<w:styles xmlns:wpc="http://schemas.microsoft.com/office/word/2010/wordprocessingCanvas" xmlns:mc="http://schemas.openxmlformats.org/markup-compatibility/2006" xmlns:o="urn:schemas-microsoft-com:office:office" xmlns:r="http://schemas.openxmlformats.org/officeDocument/2006/relationships" xmlns:m="http://schemas.openxmlformats.org/officeDocument/2006/math" xmlns:v="urn:schemas-microsoft-com:vml" xmlns:wp14="http://schemas.microsoft.com/office/word/2010/wordprocessingDrawing" xmlns:wp="http://schemas.openxmlformats.org/drawingml/2006/wordprocessingDrawing" xmlns:w10="urn:schemas-microsoft-com:office:word" xmlns:w="http://schemas.openxmlformats.org/wordprocessingml/2006/main" xmlns:w14="http://schemas.microsoft.com/office/word/2010/wordml" xmlns:wpg="http://schemas.microsoft.com/office/word/2010/wordprocessingGroup" xmlns:wpi="http://schemas.microsoft.com/office/word/2010/wordprocessingInk" xmlns:wne="http://schemas.microsoft.com/office/word/2006/wordml" xmlns:wps="http://schemas.microsoft.com/office/word/2010/wordprocessingShape" mc:Ignorable="w14 wp14">
-  <w:docDefaults>
-    <w:rPrDefault>
-      <w:rPr>
-        <w:rFonts w:asciiTheme="minorHAnsi" w:eastAsiaTheme="minorHAnsi" w:hAnsiTheme="minorHAnsi" w:cstheme="minorBidi"/>
-        <w:sz w:val="22"/>
-        <w:szCs w:val="22"/>
-        <w:lang w:val="en-US" w:eastAsia="en-US" w:bidi="ar-SA"/>
-      </w:rPr>
-    </w:rPrDefault>
-    <w:pPrDefault>
-      <w:pPr>
-        <w:spacing w:after="200" w:line="276" w:lineRule="auto"/>
-      </w:pPr>
-    </w:pPrDefault>
-  </w:docDefaults>
-  <w:latentStyles w:defLockedState="0" w:defUIPriority="99" w:defSemiHidden="1" w:defUnhideWhenUsed="1" w:defQFormat="0" w:count="267">
-    <w:lsdException w:name="Normal" w:semiHidden="0" w:uiPriority="0" w:unhideWhenUsed="0" w:qFormat="1"/>
-    <w:lsdException w:name="heading 1" w:semiHidden="0" w:uiPriority="9" w:unhideWhenUsed="0" w:qFormat="1"/>
-    <w:lsdException w:name="heading 2" w:uiPriority="9" w:qFormat="1"/>
-    <w:lsdException w:name="heading 3" w:uiPriority="9" w:qFormat="1"/>
-    <w:lsdException w:name="heading 4" w:uiPriority="9" w:qFormat="1"/>
-    <w:lsdException w:name="heading 5" w:uiPriority="9" w:qFormat="1"/>
-    <w:lsdException w:name="heading 6" w:uiPriority="9" w:qFormat="1"/>
-    <w:lsdException w:name="heading 7" w:uiPriority="9" w:qFormat="1"/>
-    <w:lsdException w:name="heading 8" w:uiPriority="9" w:qFormat="1"/>
-    <w:lsdException w:name="heading 9" w:uiPriority="9" w:qFormat="1"/>
-    <w:lsdException w:name="toc 1" w:uiPriority="39"/>
-    <w:lsdException w:name="toc 2" w:uiPriority="39"/>
-    <w:lsdException w:name="toc 3" w:uiPriority="39"/>
-    <w:lsdException w:name="toc 4" w:uiPriority="39"/>
-    <w:lsdException w:name="toc 5" w:uiPriority="39"/>
-    <w:lsdException w:name="toc 6" w:uiPriority="39"/>
-    <w:lsdException w:name="toc 7" w:uiPriority="39"/>
-    <w:lsdException w:name="toc 8" w:uiPriority="39"/>
-    <w:lsdException w:name="toc 9" w:uiPriority="39"/>
-    <w:lsdException w:name="caption" w:uiPriority="35" w:qFormat="1"/>
-    <w:lsdException w:name="Title" w:semiHidden="0" w:uiPriority="10" w:unhideWhenUsed="0" w:qFormat="1"/>
-    <w:lsdException w:name="Default Paragraph Font" w:uiPriority="1"/>
-    <w:lsdException w:name="Subtitle" w:semiHidden="0" w:uiPriority="11" w:unhideWhenUsed="0" w:qFormat="1"/>
-    <w:lsdException w:name="Strong" w:semiHidden="0" w:uiPriority="22" w:unhideWhenUsed="0" w:qFormat="1"/>
-    <w:lsdException w:name="Emphasis" w:semiHidden="0" w:uiPriority="20" w:unhideWhenUsed="0" w:qFormat="1"/>
-    <w:lsdException w:name="Table Grid" w:semiHidden="0" w:uiPriority="59" w:unhideWhenUsed="0"/>
-    <w:lsdException w:name="Placeholder Text" w:unhideWhenUsed="0"/>
-    <w:lsdException w:name="No Spacing" w:semiHidden="0" w:uiPriority="1" w:unhideWhenUsed="0" w:qFormat="1"/>
-    <w:lsdException w:name="Light Shading" w:semiHidden="0" w:uiPriority="60" w:unhideWhenUsed="0"/>
-    <w:lsdException w:name="Light List" w:semiHidden="0" w:uiPriority="61" w:unhideWhenUsed="0"/>
-    <w:lsdException w:name="Light Grid" w:semiHidden="0" w:uiPriority="62" w:unhideWhenUsed="0"/>
-    <w:lsdException w:name="Medium Shading 1" w:semiHidden="0" w:uiPriority="63" w:unhideWhenUsed="0"/>
-    <w:lsdException w:name="Medium Shading 2" w:semiHidden="0" w:uiPriority="64" w:unhideWhenUsed="0"/>
-    <w:lsdException w:name="Medium List 1" w:semiHidden="0" w:uiPriority="65" w:unhideWhenUsed="0"/>
-    <w:lsdException w:name="Medium List 2" w:semiHidden="0" w:uiPriority="66" w:unhideWhenUsed="0"/>
-    <w:lsdException w:name="Medium Grid 1" w:semiHidden="0" w:uiPriority="67" w:unhideWhenUsed="0"/>
-    <w:lsdException w:name="Medium Grid 2" w:semiHidden="0" w:uiPriority="68" w:unhideWhenUsed="0"/>
-    <w:lsdException w:name="Medium Grid 3" w:semiHidden="0" w:uiPriority="69" w:unhideWhenUsed="0"/>
-    <w:lsdException w:name="Dark List" w:semiHidden="0" w:uiPriority="70" w:unhideWhenUsed="0"/>
-    <w:lsdException w:name="Colorful Shading" w:semiHidden="0" w:uiPriority="71" w:unhideWhenUsed="0"/>
-    <w:lsdException w:name="Colorful List" w:semiHidden="0" w:uiPriority="72" w:unhideWhenUsed="0"/>
-    <w:lsdException w:name="Colorful Grid" w:semiHidden="0" w:uiPriority="73" w:unhideWhenUsed="0"/>
-    <w:lsdException w:name="Light Shading Accent 1" w:semiHidden="0" w:uiPriority="60" w:unhideWhenUsed="0"/>
-    <w:lsdException w:name="Light List Accent 1" w:semiHidden="0" w:uiPriority="61" w:unhideWhenUsed="0"/>
-    <w:lsdException w:name="Light Grid Accent 1" w:semiHidden="0" w:uiPriority="62" w:unhideWhenUsed="0"/>
-    <w:lsdException w:name="Medium Shading 1 Accent 1" w:semiHidden="0" w:uiPriority="63" w:unhideWhenUsed="0"/>
-    <w:lsdException w:name="Medium Shading 2 Accent 1" w:semiHidden="0" w:uiPriority="64" w:unhideWhenUsed="0"/>
-    <w:lsdException w:name="Medium List 1 Accent 1" w:semiHidden="0" w:uiPriority="65" w:unhideWhenUsed="0"/>
-    <w:lsdException w:name="Revision" w:unhideWhenUsed="0"/>
-    <w:lsdException w:name="List Paragraph" w:semiHidden="0" w:uiPriority="34" w:unhideWhenUsed="0" w:qFormat="1"/>
-    <w:lsdException w:name="Quote" w:semiHidden="0" w:uiPriority="29" w:unhideWhenUsed="0" w:qFormat="1"/>
-    <w:lsdException w:name="Intense Quote" w:semiHidden="0" w:uiPriority="30" w:unhideWhenUsed="0" w:qFormat="1"/>
-    <w:lsdException w:name="Medium List 2 Accent 1" w:semiHidden="0" w:uiPriority="66" w:unhideWhenUsed="0"/>
-    <w:lsdException w:name="Medium Grid 1 Accent 1" w:semiHidden="0" w:uiPriority="67" w:unhideWhenUsed="0"/>
-    <w:lsdException w:name="Medium Grid 2 Accent 1" w:semiHidden="0" w:uiPriority="68" w:unhideWhenUsed="0"/>
-    <w:lsdException w:name="Medium Grid 3 Accent 1" w:semiHidden="0" w:uiPriority="69" w:unhideWhenUsed="0"/>
-    <w:lsdException w:name="Dark List Accent 1" w:semiHidden="0" w:uiPriority="70" w:unhideWhenUsed="0"/>
-    <w:lsdException w:name="Colorful Shading Accent 1" w:semiHidden="0" w:uiPriority="71" w:unhideWhenUsed="0"/>
-    <w:lsdException w:name="Colorful List Accent 1" w:semiHidden="0" w:uiPriority="72" w:unhideWhenUsed="0"/>
-    <w:lsdException w:name="Colorful Grid Accent 1" w:semiHidden="0" w:uiPriority="73" w:unhideWhenUsed="0"/>
-    <w:lsdException w:name="Light Shading Accent 2" w:semiHidden="0" w:uiPriority="60" w:unhideWhenUsed="0"/>
-    <w:lsdException w:name="Light List Accent 2" w:semiHidden="0" w:uiPriority="61" w:unhideWhenUsed="0"/>
-    <w:lsdException w:name="Light Grid Accent 2" w:semiHidden="0" w:uiPriority="62" w:unhideWhenUsed="0"/>
-    <w:lsdException w:name="Medium Shading 1 Accent 2" w:semiHidden="0" w:uiPriority="63" w:unhideWhenUsed="0"/>
-    <w:lsdException w:name="Medium Shading 2 Accent 2" w:semiHidden="0" w:uiPriority="64" w:unhideWhenUsed="0"/>
-    <w:lsdException w:name="Medium List 1 Accent 2" w:semiHidden="0" w:uiPriority="65" w:unhideWhenUsed="0"/>
-    <w:lsdException w:name="Medium List 2 Accent 2" w:semiHidden="0" w:uiPriority="66" w:unhideWhenUsed="0"/>
-    <w:lsdException w:name="Medium Grid 1 Accent 2" w:semiHidden="0" w:uiPriority="67" w:unhideWhenUsed="0"/>
-    <w:lsdException w:name="Medium Grid 2 Accent 2" w:semiHidden="0" w:uiPriority="68" w:unhideWhenUsed="0"/>
-    <w:lsdException w:name="Medium Grid 3 Accent 2" w:semiHidden="0" w:uiPriority="69" w:unhideWhenUsed="0"/>
-    <w:lsdException w:name="Dark List Accent 2" w:semiHidden="0" w:uiPriority="70" w:unhideWhenUsed="0"/>
-    <w:lsdException w:name="Colorful Shading Accent 2" w:semiHidden="0" w:uiPriority="71" w:unhideWhenUsed="0"/>
-    <w:lsdException w:name="Colorful List Accent 2" w:semiHidden="0" w:uiPriority="72" w:unhideWhenUsed="0"/>
-    <w:lsdException w:name="Colorful Grid Accent 2" w:semiHidden="0" w:uiPriority="73" w:unhideWhenUsed="0"/>
-    <w:lsdException w:name="Light Shading Accent 3" w:semiHidden="0" w:uiPriority="60" w:unhideWhenUsed="0"/>
-    <w:lsdException w:name="Light List Accent 3" w:semiHidden="0" w:uiPriority="61" w:unhideWhenUsed="0"/>
-    <w:lsdException w:name="Light Grid Accent 3" w:semiHidden="0" w:uiPriority="62" w:unhideWhenUsed="0"/>
-    <w:lsdException w:name="Medium Shading 1 Accent 3" w:semiHidden="0" w:uiPriority="63" w:unhideWhenUsed="0"/>
-    <w:lsdException w:name="Medium Shading 2 Accent 3" w:semiHidden="0" w:uiPriority="64" w:unhideWhenUsed="0"/>
-    <w:lsdException w:name="Medium List 1 Accent 3" w:semiHidden="0" w:uiPriority="65" w:unhideWhenUsed="0"/>
-    <w:lsdException w:name="Medium List 2 Accent 3" w:semiHidden="0" w:uiPriority="66" w:unhideWhenUsed="0"/>
-    <w:lsdException w:name="Medium Grid 1 Accent 3" w:semiHidden="0" w:uiPriority="67" w:unhideWhenUsed="0"/>
-    <w:lsdException w:name="Medium Grid 2 Accent 3" w:semiHidden="0" w:uiPriority="68" w:unhideWhenUsed="0"/>
-    <w:lsdException w:name="Medium Grid 3 Accent 3" w:semiHidden="0" w:uiPriority="69" w:unhideWhenUsed="0"/>
-    <w:lsdException w:name="Dark List Accent 3" w:semiHidden="0" w:uiPriority="70" w:unhideWhenUsed="0"/>
-    <w:lsdException w:name="Colorful Shading Accent 3" w:semiHidden="0" w:uiPriority="71" w:unhideWhenUsed="0"/>
-    <w:lsdException w:name="Colorful List Accent 3" w:semiHidden="0" w:uiPriority="72" w:unhideWhenUsed="0"/>
-    <w:lsdException w:name="Colorful Grid Accent 3" w:semiHidden="0" w:uiPriority="73" w:unhideWhenUsed="0"/>
-    <w:lsdException w:name="Light Shading Accent 4" w:semiHidden="0" w:uiPriority="60" w:unhideWhenUsed="0"/>
-    <w:lsdException w:name="Light List Accent 4" w:semiHidden="0" w:uiPriority="61" w:unhideWhenUsed="0"/>
-    <w:lsdException w:name="Light Grid Accent 4" w:semiHidden="0" w:uiPriority="62" w:unhideWhenUsed="0"/>
-    <w:lsdException w:name="Medium Shading 1 Accent 4" w:semiHidden="0" w:uiPriority="63" w:unhideWhenUsed="0"/>
-    <w:lsdException w:name="Medium Shading 2 Accent 4" w:semiHidden="0" w:uiPriority="64" w:unhideWhenUsed="0"/>
-    <w:lsdException w:name="Medium List 1 Accent 4" w:semiHidden="0" w:uiPriority="65" w:unhideWhenUsed="0"/>
-    <w:lsdException w:name="Medium List 2 Accent 4" w:semiHidden="0" w:uiPriority="66" w:unhideWhenUsed="0"/>
-    <w:lsdException w:name="Medium Grid 1 Accent 4" w:semiHidden="0" w:uiPriority="67" w:unhideWhenUsed="0"/>
-    <w:lsdException w:name="Medium Grid 2 Accent 4" w:semiHidden="0" w:uiPriority="68" w:unhideWhenUsed="0"/>
-    <w:lsdException w:name="Medium Grid 3 Accent 4" w:semiHidden="0" w:uiPriority="69" w:unhideWhenUsed="0"/>
-    <w:lsdException w:name="Dark List Accent 4" w:semiHidden="0" w:uiPriority="70" w:unhideWhenUsed="0"/>
-    <w:lsdException w:name="Colorful Shading Accent 4" w:semiHidden="0" w:uiPriority="71" w:unhideWhenUsed="0"/>
-    <w:lsdException w:name="Colorful List Accent 4" w:semiHidden="0" w:uiPriority="72" w:unhideWhenUsed="0"/>
-    <w:lsdException w:name="Colorful Grid Accent 4" w:semiHidden="0" w:uiPriority="73" w:unhideWhenUsed="0"/>
-    <w:lsdException w:name="Light Shading Accent 5" w:semiHidden="0" w:uiPriority="60" w:unhideWhenUsed="0"/>
-    <w:lsdException w:name="Light List Accent 5" w:semiHidden="0" w:uiPriority="61" w:unhideWhenUsed="0"/>
-    <w:lsdException w:name="Light Grid Accent 5" w:semiHidden="0" w:uiPriority="62" w:unhideWhenUsed="0"/>
-    <w:lsdException w:name="Medium Shading 1 Accent 5" w:semiHidden="0" w:uiPriority="63" w:unhideWhenUsed="0"/>
-    <w:lsdException w:name="Medium Shading 2 Accent 5" w:semiHidden="0" w:uiPriority="64" w:unhideWhenUsed="0"/>
-    <w:lsdException w:name="Medium List 1 Accent 5" w:semiHidden="0" w:uiPriority="65" w:unhideWhenUsed="0"/>
-    <w:lsdException w:name="Medium List 2 Accent 5" w:semiHidden="0" w:uiPriority="66" w:unhideWhenUsed="0"/>
-    <w:lsdException w:name="Medium Grid 1 Accent 5" w:semiHidden="0" w:uiPriority="67" w:unhideWhenUsed="0"/>
-    <w:lsdException w:name="Medium Grid 2 Accent 5" w:semiHidden="0" w:uiPriority="68" w:unhideWhenUsed="0"/>
-    <w:lsdException w:name="Medium Grid 3 Accent 5" w:semiHidden="0" w:uiPriority="69" w:unhideWhenUsed="0"/>
-    <w:lsdException w:name="Dark List Accent 5" w:semiHidden="0" w:uiPriority="70" w:unhideWhenUsed="0"/>
-    <w:lsdException w:name="Colorful Shading Accent 5" w:semiHidden="0" w:uiPriority="71" w:unhideWhenUsed="0"/>
-    <w:lsdException w:name="Colorful List Accent 5" w:semiHidden="0" w:uiPriority="72" w:unhideWhenUsed="0"/>
-    <w:lsdException w:name="Colorful Grid Accent 5" w:semiHidden="0" w:uiPriority="73" w:unhideWhenUsed="0"/>
-    <w:lsdException w:name="Light Shading Accent 6" w:semiHidden="0" w:uiPriority="60" w:unhideWhenUsed="0"/>
-    <w:lsdException w:name="Light List Accent 6" w:semiHidden="0" w:uiPriority="61" w:unhideWhenUsed="0"/>
-    <w:lsdException w:name="Light Grid Accent 6" w:semiHidden="0" w:uiPriority="62" w:unhideWhenUsed="0"/>
-    <w:lsdException w:name="Medium Shading 1 Accent 6" w:semiHidden="0" w:uiPriority="63" w:unhideWhenUsed="0"/>
-    <w:lsdException w:name="Medium Shading 2 Accent 6" w:semiHidden="0" w:uiPriority="64" w:unhideWhenUsed="0"/>
-    <w:lsdException w:name="Medium List 1 Accent 6" w:semiHidden="0" w:uiPriority="65" w:unhideWhenUsed="0"/>
-    <w:lsdException w:name="Medium List 2 Accent 6" w:semiHidden="0" w:uiPriority="66" w:unhideWhenUsed="0"/>
-    <w:lsdException w:name="Medium Grid 1 Accent 6" w:semiHidden="0" w:uiPriority="67" w:unhideWhenUsed="0"/>
-    <w:lsdException w:name="Medium Grid 2 Accent 6" w:semiHidden="0" w:uiPriority="68" w:unhideWhenUsed="0"/>
-    <w:lsdException w:name="Medium Grid 3 Accent 6" w:semiHidden="0" w:uiPriority="69" w:unhideWhenUsed="0"/>
-    <w:lsdException w:name="Dark List Accent 6" w:semiHidden="0" w:uiPriority="70" w:unhideWhenUsed="0"/>
-    <w:lsdException w:name="Colorful Shading Accent 6" w:semiHidden="0" w:uiPriority="71" w:unhideWhenUsed="0"/>
-    <w:lsdException w:name="Colorful List Accent 6" w:semiHidden="0" w:uiPriority="72" w:unhideWhenUsed="0"/>
-    <w:lsdException w:name="Colorful Grid Accent 6" w:semiHidden="0" w:uiPriority="73" w:unhideWhenUsed="0"/>
-    <w:lsdException w:name="Subtle Emphasis" w:semiHidden="0" w:uiPriority="19" w:unhideWhenUsed="0" w:qFormat="1"/>
-    <w:lsdException w:name="Intense Emphasis" w:semiHidden="0" w:uiPriority="21" w:unhideWhenUsed="0" w:qFormat="1"/>
-    <w:lsdException w:name="Subtle Reference" w:semiHidden="0" w:uiPriority="31" w:unhideWhenUsed="0" w:qFormat="1"/>
-    <w:lsdException w:name="Intense Reference" w:semiHidden="0" w:uiPriority="32" w:unhideWhenUsed="0" w:qFormat="1"/>
-    <w:lsdException w:name="Book Title" w:semiHidden="0" w:uiPriority="33" w:unhideWhenUsed="0" w:qFormat="1"/>
-    <w:lsdException w:name="Bibliography" w:uiPriority="37"/>
-    <w:lsdException w:name="TOC Heading" w:uiPriority="39" w:qFormat="1"/>
+  <w:latentStyles w:defLockedState="0" w:defUIPriority="99" w:defSemiHidden="0" w:defUnhideWhenUsed="0" w:defQFormat="0" w:count="371">
+    <w:lsdException w:name="Normal" w:uiPriority="0" w:qFormat="1"/>
+    <w:lsdException w:name="heading 1" w:uiPriority="9" w:qFormat="1"/>
+    <w:lsdException w:name="heading 2" w:semiHidden="1" w:uiPriority="9" w:unhideWhenUsed="1" w:qFormat="1"/>
+    <w:lsdException w:name="heading 3" w:semiHidden="1" w:uiPriority="9" w:unhideWhenUsed="1" w:qFormat="1"/>
+    <w:lsdException w:name="heading 4" w:semiHidden="1" w:uiPriority="9" w:unhideWhenUsed="1" w:qFormat="1"/>
+    <w:lsdException w:name="heading 5" w:semiHidden="1" w:uiPriority="9" w:unhideWhenUsed="1" w:qFormat="1"/>
+    <w:lsdException w:name="heading 6" w:semiHidden="1" w:uiPriority="9" w:unhideWhenUsed="1" w:qFormat="1"/>
+    <w:lsdException w:name="heading 7" w:semiHidden="1" w:uiPriority="9" w:unhideWhenUsed="1" w:qFormat="1"/>
+    <w:lsdException w:name="heading 8" w:semiHidden="1" w:uiPriority="9" w:unhideWhenUsed="1" w:qFormat="1"/>
+    <w:lsdException w:name="heading 9" w:semiHidden="1" w:uiPriority="9" w:unhideWhenUsed="1" w:qFormat="1"/>
+    <w:lsdException w:name="index 1" w:semiHidden="1" w:unhideWhenUsed="1"/>
+    <w:lsdException w:name="index 2" w:semiHidden="1" w:unhideWhenUsed="1"/>
+    <w:lsdException w:name="index 3" w:semiHidden="1" w:unhideWhenUsed="1"/>
+    <w:lsdException w:name="index 4" w:semiHidden="1" w:unhideWhenUsed="1"/>
+    <w:lsdException w:name="index 5" w:semiHidden="1" w:unhideWhenUsed="1"/>
+    <w:lsdException w:name="index 6" w:semiHidden="1" w:unhideWhenUsed="1"/>
+    <w:lsdException w:name="index 7" w:semiHidden="1" w:unhideWhenUsed="1"/>
+    <w:lsdException w:name="index 8" w:semiHidden="1" w:unhideWhenUsed="1"/>
+    <w:lsdException w:name="index 9" w:semiHidden="1" w:unhideWhenUsed="1"/>
+    <w:lsdException w:name="toc 1" w:semiHidden="1" w:uiPriority="39" w:unhideWhenUsed="1"/>
+    <w:lsdException w:name="toc 2" w:semiHidden="1" w:uiPriority="39" w:unhideWhenUsed="1"/>
+    <w:lsdException w:name="toc 3" w:semiHidden="1" w:uiPriority="39" w:unhideWhenUsed="1"/>
+    <w:lsdException w:name="toc 4" w:semiHidden="1" w:uiPriority="39" w:unhideWhenUsed="1"/>
+    <w:lsdException w:name="toc 5" w:semiHidden="1" w:uiPriority="39" w:unhideWhenUsed="1"/>
+    <w:lsdException w:name="toc 6" w:semiHidden="1" w:uiPriority="39" w:unhideWhenUsed="1"/>
+    <w:lsdException w:name="toc 7" w:semiHidden="1" w:uiPriority="39" w:unhideWhenUsed="1"/>
+    <w:lsdException w:name="toc 8" w:semiHidden="1" w:uiPriority="39" w:unhideWhenUsed="1"/>
+    <w:lsdException w:name="toc 9" w:semiHidden="1" w:uiPriority="39" w:unhideWhenUsed="1"/>
+    <w:lsdException w:name="Normal Indent" w:semiHidden="1" w:unhideWhenUsed="1"/>
+    <w:lsdException w:name="footnote text" w:semiHidden="1" w:unhideWhenUsed="1"/>
+    <w:lsdException w:name="annotation text" w:semiHidden="1" w:unhideWhenUsed="1"/>
+    <w:lsdException w:name="header" w:semiHidden="1" w:unhideWhenUsed="1"/>
+    <w:lsdException w:name="footer" w:semiHidden="1" w:unhideWhenUsed="1"/>
+    <w:lsdException w:name="index heading" w:semiHidden="1" w:unhideWhenUsed="1"/>
+    <w:lsdException w:name="caption" w:semiHidden="1" w:uiPriority="35" w:unhideWhenUsed="1" w:qFormat="1"/>
+    <w:lsdException w:name="table of figures" w:semiHidden="1" w:unhideWhenUsed="1"/>
+    <w:lsdException w:name="envelope address" w:semiHidden="1" w:unhideWhenUsed="1"/>
+    <w:lsdException w:name="envelope return" w:semiHidden="1" w:unhideWhenUsed="1"/>
+    <w:lsdException w:name="footnote reference" w:semiHidden="1" w:unhideWhenUsed="1"/>
+    <w:lsdException w:name="annotation reference" w:semiHidden="1" w:unhideWhenUsed="1"/>
+    <w:lsdException w:name="line number" w:semiHidden="1" w:unhideWhenUsed="1"/>
+    <w:lsdException w:name="page number" w:semiHidden="1" w:unhideWhenUsed="1"/>
+    <w:lsdException w:name="endnote reference" w:semiHidden="1" w:unhideWhenUsed="1"/>
+    <w:lsdException w:name="endnote text" w:semiHidden="1" w:unhideWhenUsed="1"/>
+    <w:lsdException w:name="table of authorities" w:semiHidden="1" w:unhideWhenUsed="1"/>
+    <w:lsdException w:name="macro" w:semiHidden="1" w:unhideWhenUsed="1"/>
+    <w:lsdException w:name="toa heading" w:semiHidden="1" w:unhideWhenUsed="1"/>
+    <w:lsdException w:name="List" w:semiHidden="1" w:unhideWhenUsed="1"/>
+    <w:lsdException w:name="List Bullet" w:semiHidden="1" w:unhideWhenUsed="1"/>
+    <w:lsdException w:name="List Number" w:semiHidden="1" w:unhideWhenUsed="1"/>
+    <w:lsdException w:name="List 2" w:semiHidden="1" w:unhideWhenUsed="1"/>
+    <w:lsdException w:name="List 3" w:semiHidden="1" w:unhideWhenUsed="1"/>
+    <w:lsdException w:name="List 4" w:semiHidden="1" w:unhideWhenUsed="1"/>
+    <w:lsdException w:name="List 5" w:semiHidden="1" w:unhideWhenUsed="1"/>
+    <w:lsdException w:name="List Bullet 2" w:semiHidden="1" w:unhideWhenUsed="1"/>
+    <w:lsdException w:name="List Bullet 3" w:semiHidden="1" w:unhideWhenUsed="1"/>
+    <w:lsdException w:name="List Bullet 4" w:semiHidden="1" w:unhideWhenUsed="1"/>
+    <w:lsdException w:name="List Bullet 5" w:semiHidden="1" w:unhideWhenUsed="1"/>
+    <w:lsdException w:name="List Number 2" w:semiHidden="1" w:unhideWhenUsed="1"/>
+    <w:lsdException w:name="List Number 3" w:semiHidden="1" w:unhideWhenUsed="1"/>
+    <w:lsdException w:name="List Number 4" w:semiHidden="1" w:unhideWhenUsed="1"/>
+    <w:lsdException w:name="List Number 5" w:semiHidden="1" w:unhideWhenUsed="1"/>
+    <w:lsdException w:name="Title" w:uiPriority="10" w:qFormat="1"/>
+    <w:lsdException w:name="Closing" w:semiHidden="1" w:unhideWhenUsed="1"/>
+    <w:lsdException w:name="Signature" w:semiHidden="1" w:unhideWhenUsed="1"/>
+    <w:lsdException w:name="Default Paragraph Font" w:semiHidden="1" w:uiPriority="1" w:unhideWhenUsed="1"/>
+    <w:lsdException w:name="Body Text" w:semiHidden="1" w:unhideWhenUsed="1"/>
+    <w:lsdException w:name="Body Text Indent" w:semiHidden="1" w:unhideWhenUsed="1"/>
+    <w:lsdException w:name="List Continue" w:semiHidden="1" w:unhideWhenUsed="1"/>
+    <w:lsdException w:name="List Continue 2" w:semiHidden="1" w:unhideWhenUsed="1"/>
+    <w:lsdException w:name="List Continue 3" w:semiHidden="1" w:unhideWhenUsed="1"/>
+    <w:lsdException w:name="List Continue 4" w:semiHidden="1" w:unhideWhenUsed="1"/>
+    <w:lsdException w:name="List Continue 5" w:semiHidden="1" w:unhideWhenUsed="1"/>
+    <w:lsdException w:name="Message Header" w:semiHidden="1" w:unhideWhenUsed="1"/>
+    <w:lsdException w:name="Subtitle" w:uiPriority="11" w:qFormat="1"/>
+    <w:lsdException w:name="Salutation" w:semiHidden="1" w:unhideWhenUsed="1"/>
+    <w:lsdException w:name="Date" w:semiHidden="1" w:unhideWhenUsed="1"/>
+    <w:lsdException w:name="Body Text First Indent" w:semiHidden="1" w:unhideWhenUsed="1"/>
+    <w:lsdException w:name="Body Text First Indent 2" w:semiHidden="1" w:unhideWhenUsed="1"/>
+    <w:lsdException w:name="Note Heading" w:semiHidden="1" w:unhideWhenUsed="1"/>
+    <w:lsdException w:name="Body Text 2" w:semiHidden="1" w:unhideWhenUsed="1"/>
+    <w:lsdException w:name="Body Text 3" w:semiHidden="1" w:unhideWhenUsed="1"/>
+    <w:lsdException w:name="Body Text Indent 2" w:semiHidden="1" w:unhideWhenUsed="1"/>
+    <w:lsdException w:name="Body Text Indent 3" w:semiHidden="1" w:unhideWhenUsed="1"/>
+    <w:lsdException w:name="Block Text" w:semiHidden="1" w:unhideWhenUsed="1"/>
+    <w:lsdException w:name="Hyperlink" w:semiHidden="1" w:unhideWhenUsed="1"/>
+    <w:lsdException w:name="FollowedHyperlink" w:semiHidden="1" w:unhideWhenUsed="1"/>
+    <w:lsdException w:name="Strong" w:uiPriority="22" w:qFormat="1"/>
+    <w:lsdException w:name="Emphasis" w:uiPriority="20" w:qFormat="1"/>
+    <w:lsdException w:name="Document Map" w:semiHidden="1" w:unhideWhenUsed="1"/>
+    <w:lsdException w:name="Plain Text" w:semiHidden="1" w:unhideWhenUsed="1"/>
+    <w:lsdException w:name="E-mail Signature" w:semiHidden="1" w:unhideWhenUsed="1"/>
+    <w:lsdException w:name="HTML Top of Form" w:semiHidden="1" w:unhideWhenUsed="1"/>
+    <w:lsdException w:name="HTML Bottom of Form" w:semiHidden="1" w:unhideWhenUsed="1"/>
+    <w:lsdException w:name="Normal (Web)" w:semiHidden="1" w:unhideWhenUsed="1"/>
+    <w:lsdException w:name="HTML Acronym" w:semiHidden="1" w:unhideWhenUsed="1"/>
+    <w:lsdException w:name="HTML Address" w:semiHidden="1" w:unhideWhenUsed="1"/>
+    <w:lsdException w:name="HTML Cite" w:semiHidden="1" w:unhideWhenUsed="1"/>
+    <w:lsdException w:name="HTML Code" w:semiHidden="1" w:unhideWhenUsed="1"/>
+    <w:lsdException w:name="HTML Definition" w:semiHidden="1" w:unhideWhenUsed="1"/>
+    <w:lsdException w:name="HTML Keyboard" w:semiHidden="1" w:unhideWhenUsed="1"/>
+    <w:lsdException w:name="HTML Preformatted" w:semiHidden="1" w:unhideWhenUsed="1"/>
+    <w:lsdException w:name="HTML Sample" w:semiHidden="1" w:unhideWhenUsed="1"/>
+    <w:lsdException w:name="HTML Typewriter" w:semiHidden="1" w:unhideWhenUsed="1"/>
+    <w:lsdException w:name="HTML Variable" w:semiHidden="1" w:unhideWhenUsed="1"/>
+    <w:lsdException w:name="Normal Table" w:semiHidden="1" w:unhideWhenUsed="1"/>
+    <w:lsdException w:name="annotation subject" w:semiHidden="1" w:unhideWhenUsed="1"/>
+    <w:lsdException w:name="No List" w:semiHidden="1" w:unhideWhenUsed="1"/>
+    <w:lsdException w:name="Outline List 1" w:semiHidden="1" w:unhideWhenUsed="1"/>
+    <w:lsdException w:name="Outline List 2" w:semiHidden="1" w:unhideWhenUsed="1"/>
+    <w:lsdException w:name="Outline List 3" w:semiHidden="1" w:unhideWhenUsed="1"/>
+    <w:lsdException w:name="Table Simple 1" w:semiHidden="1" w:unhideWhenUsed="1"/>
+    <w:lsdException w:name="Table Simple 2" w:semiHidden="1" w:unhideWhenUsed="1"/>
+    <w:lsdException w:name="Table Simple 3" w:semiHidden="1" w:unhideWhenUsed="1"/>
+    <w:lsdException w:name="Table Classic 1" w:semiHidden="1" w:unhideWhenUsed="1"/>
+    <w:lsdException w:name="Table Classic 2" w:semiHidden="1" w:unhideWhenUsed="1"/>
+    <w:lsdException w:name="Table Classic 3" w:semiHidden="1" w:unhideWhenUsed="1"/>
+    <w:lsdException w:name="Table Classic 4" w:semiHidden="1" w:unhideWhenUsed="1"/>
+    <w:lsdException w:name="Table Colorful 1" w:semiHidden="1" w:unhideWhenUsed="1"/>
+    <w:lsdException w:name="Table Colorful 2" w:semiHidden="1" w:unhideWhenUsed="1"/>
+    <w:lsdException w:name="Table Colorful 3" w:semiHidden="1" w:unhideWhenUsed="1"/>
+    <w:lsdException w:name="Table Columns 1" w:semiHidden="1" w:unhideWhenUsed="1"/>
+    <w:lsdException w:name="Table Columns 2" w:semiHidden="1" w:unhideWhenUsed="1"/>
+    <w:lsdException w:name="Table Columns 3" w:semiHidden="1" w:unhideWhenUsed="1"/>
+    <w:lsdException w:name="Table Columns 4" w:semiHidden="1" w:unhideWhenUsed="1"/>
+    <w:lsdException w:name="Table Columns 5" w:semiHidden="1" w:unhideWhenUsed="1"/>
+    <w:lsdException w:name="Table Grid 1" w:semiHidden="1" w:unhideWhenUsed="1"/>
+    <w:lsdException w:name="Table Grid 2" w:semiHidden="1" w:unhideWhenUsed="1"/>
+    <w:lsdException w:name="Table Grid 3" w:semiHidden="1" w:unhideWhenUsed="1"/>
+    <w:lsdException w:name="Table Grid 4" w:semiHidden="1" w:unhideWhenUsed="1"/>
+    <w:lsdException w:name="Table Grid 5" w:semiHidden="1" w:unhideWhenUsed="1"/>
+    <w:lsdException w:name="Table Grid 6" w:semiHidden="1" w:unhideWhenUsed="1"/>
+    <w:lsdException w:name="Table Grid 7" w:semiHidden="1" w:unhideWhenUsed="1"/>
+    <w:lsdException w:name="Table Grid 8" w:semiHidden="1" w:unhideWhenUsed="1"/>
+    <w:lsdException w:name="Table List 1" w:semiHidden="1" w:unhideWhenUsed="1"/>
+    <w:lsdException w:name="Table List 2" w:semiHidden="1" w:unhideWhenUsed="1"/>
+    <w:lsdException w:name="Table List 3" w:semiHidden="1" w:unhideWhenUsed="1"/>
+    <w:lsdException w:name="Table List 4" w:semiHidden="1" w:unhideWhenUsed="1"/>
+    <w:lsdException w:name="Table List 5" w:semiHidden="1" w:unhideWhenUsed="1"/>
+    <w:lsdException w:name="Table List 6" w:semiHidden="1" w:unhideWhenUsed="1"/>
+    <w:lsdException w:name="Table List 7" w:semiHidden="1" w:unhideWhenUsed="1"/>
+    <w:lsdException w:name="Table List 8" w:semiHidden="1" w:unhideWhenUsed="1"/>
+    <w:lsdException w:name="Table 3D effects 1" w:semiHidden="1" w:unhideWhenUsed="1"/>
+    <w:lsdException w:name="Table 3D effects 2" w:semiHidden="1" w:unhideWhenUsed="1"/>
+    <w:lsdException w:name="Table 3D effects 3" w:semiHidden="1" w:unhideWhenUsed="1"/>
+    <w:lsdException w:name="Table Contemporary" w:semiHidden="1" w:unhideWhenUsed="1"/>
+    <w:lsdException w:name="Table Elegant" w:semiHidden="1" w:unhideWhenUsed="1"/>
+    <w:lsdException w:name="Table Professional" w:semiHidden="1" w:unhideWhenUsed="1"/>
+    <w:lsdException w:name="Table Subtle 1" w:semiHidden="1" w:unhideWhenUsed="1"/>
+    <w:lsdException w:name="Table Subtle 2" w:semiHidden="1" w:unhideWhenUsed="1"/>
+    <w:lsdException w:name="Table Web 1" w:semiHidden="1" w:unhideWhenUsed="1"/>
+    <w:lsdException w:name="Table Web 2" w:semiHidden="1" w:unhideWhenUsed="1"/>
+    <w:lsdException w:name="Table Web 3" w:semiHidden="1" w:unhideWhenUsed="1"/>
+    <w:lsdException w:name="Balloon Text" w:semiHidden="1" w:unhideWhenUsed="1"/>
+    <w:lsdException w:name="Table Grid" w:uiPriority="59"/>
+    <w:lsdException w:name="Table Theme" w:semiHidden="1" w:unhideWhenUsed="1"/>
+    <w:lsdException w:name="Placeholder Text" w:semiHidden="1"/>
+    <w:lsdException w:name="No Spacing" w:uiPriority="1" w:qFormat="1"/>
+    <w:lsdException w:name="Light Shading" w:uiPriority="60"/>
+    <w:lsdException w:name="Light List" w:uiPriority="61"/>
+    <w:lsdException w:name="Light Grid" w:uiPriority="62"/>
+    <w:lsdException w:name="Medium Shading 1" w:uiPriority="63"/>
+    <w:lsdException w:name="Medium Shading 2" w:uiPriority="64"/>
+    <w:lsdException w:name="Medium List 1" w:uiPriority="65"/>
+    <w:lsdException w:name="Medium List 2" w:uiPriority="66"/>
+    <w:lsdException w:name="Medium Grid 1" w:uiPriority="67"/>
+    <w:lsdException w:name="Medium Grid 2" w:uiPriority="68"/>
+    <w:lsdException w:name="Medium Grid 3" w:uiPriority="69"/>
+    <w:lsdException w:name="Dark List" w:uiPriority="70"/>
+    <w:lsdException w:name="Colorful Shading" w:uiPriority="71"/>
+    <w:lsdException w:name="Colorful List" w:uiPriority="72"/>
+    <w:lsdException w:name="Colorful Grid" w:uiPriority="73"/>
+    <w:lsdException w:name="Light Shading Accent 1" w:uiPriority="60"/>
+    <w:lsdException w:name="Light List Accent 1" w:uiPriority="61"/>
+    <w:lsdException w:name="Light Grid Accent 1" w:uiPriority="62"/>
+    <w:lsdException w:name="Medium Shading 1 Accent 1" w:uiPriority="63"/>
+    <w:lsdException w:name="Medium Shading 2 Accent 1" w:uiPriority="64"/>
+    <w:lsdException w:name="Medium List 1 Accent 1" w:uiPriority="65"/>
+    <w:lsdException w:name="Revision" w:semiHidden="1"/>
+    <w:lsdException w:name="List Paragraph" w:uiPriority="34" w:qFormat="1"/>
+    <w:lsdException w:name="Quote" w:uiPriority="29" w:qFormat="1"/>
+    <w:lsdException w:name="Intense Quote" w:uiPriority="30" w:qFormat="1"/>
+    <w:lsdException w:name="Medium List 2 Accent 1" w:uiPriority="66"/>
+    <w:lsdException w:name="Medium Grid 1 Accent 1" w:uiPriority="67"/>
+    <w:lsdException w:name="Medium Grid 2 Accent 1" w:uiPriority="68"/>
+    <w:lsdException w:name="Medium Grid 3 Accent 1" w:uiPriority="69"/>
+    <w:lsdException w:name="Dark List Accent 1" w:uiPriority="70"/>
+    <w:lsdException w:name="Colorful Shading Accent 1" w:uiPriority="71"/>
+    <w:lsdException w:name="Colorful List Accent 1" w:uiPriority="72"/>
+    <w:lsdException w:name="Colorful Grid Accent 1" w:uiPriority="73"/>
+    <w:lsdException w:name="Light Shading Accent 2" w:uiPriority="60"/>
+    <w:lsdException w:name="Light List Accent 2" w:uiPriority="61"/>
+    <w:lsdException w:name="Light Grid Accent 2" w:uiPriority="62"/>
+    <w:lsdException w:name="Medium Shading 1 Accent 2" w:uiPriority="63"/>
+    <w:lsdException w:name="Medium Shading 2 Accent 2" w:uiPriority="64"/>
+    <w:lsdException w:name="Medium List 1 Accent 2" w:uiPriority="65"/>
+    <w:lsdException w:name="Medium List 2 Accent 2" w:uiPriority="66"/>
+    <w:lsdException w:name="Medium Grid 1 Accent 2" w:uiPriority="67"/>
+    <w:lsdException w:name="Medium Grid 2 Accent 2" w:uiPriority="68"/>
+    <w:lsdException w:name="Medium Grid 3 Accent 2" w:uiPriority="69"/>
+    <w:lsdException w:name="Dark List Accent 2" w:uiPriority="70"/>
+    <w:lsdException w:name="Colorful Shading Accent 2" w:uiPriority="71"/>
+    <w:lsdException w:name="Colorful List Accent 2" w:uiPriority="72"/>
+    <w:lsdException w:name="Colorful Grid Accent 2" w:uiPriority="73"/>
+    <w:lsdException w:name="Light Shading Accent 3" w:uiPriority="60"/>
+    <w:lsdException w:name="Light List Accent 3" w:uiPriority="61"/>
+    <w:lsdException w:name="Light Grid Accent 3" w:uiPriority="62"/>
+    <w:lsdException w:name="Medium Shading 1 Accent 3" w:uiPriority="63"/>
+    <w:lsdException w:name="Medium Shading 2 Accent 3" w:uiPriority="64"/>
+    <w:lsdException w:name="Medium List 1 Accent 3" w:uiPriority="65"/>
+    <w:lsdException w:name="Medium List 2 Accent 3" w:uiPriority="66"/>
+    <w:lsdException w:name="Medium Grid 1 Accent 3" w:uiPriority="67"/>
+    <w:lsdException w:name="Medium Grid 2 Accent 3" w:uiPriority="68"/>
+    <w:lsdException w:name="Medium Grid 3 Accent 3" w:uiPriority="69"/>
+    <w:lsdException w:name="Dark List Accent 3" w:uiPriority="70"/>
+    <w:lsdException w:name="Colorful Shading Accent 3" w:uiPriority="71"/>
+    <w:lsdException w:name="Colorful List Accent 3" w:uiPriority="72"/>
+    <w:lsdException w:name="Colorful Grid Accent 3" w:uiPriority="73"/>
+    <w:lsdException w:name="Light Shading Accent 4" w:uiPriority="60"/>
+    <w:lsdException w:name="Light List Accent 4" w:uiPriority="61"/>
+    <w:lsdException w:name="Light Grid Accent 4" w:uiPriority="62"/>
+    <w:lsdException w:name="Medium Shading 1 Accent 4" w:uiPriority="63"/>
+    <w:lsdException w:name="Medium Shading 2 Accent 4" w:uiPriority="64"/>
+    <w:lsdException w:name="Medium List 1 Accent 4" w:uiPriority="65"/>
+    <w:lsdException w:name="Medium List 2 Accent 4" w:uiPriority="66"/>
+    <w:lsdException w:name="Medium Grid 1 Accent 4" w:uiPriority="67"/>
+    <w:lsdException w:name="Medium Grid 2 Accent 4" w:uiPriority="68"/>
+    <w:lsdException w:name="Medium Grid 3 Accent 4" w:uiPriority="69"/>
+    <w:lsdException w:name="Dark List Accent 4" w:uiPriority="70"/>
+    <w:lsdException w:name="Colorful Shading Accent 4" w:uiPriority="71"/>
+    <w:lsdException w:name="Colorful List Accent 4" w:uiPriority="72"/>
+    <w:lsdException w:name="Colorful Grid Accent 4" w:uiPriority="73"/>
+    <w:lsdException w:name="Light Shading Accent 5" w:uiPriority="60"/>
+    <w:lsdException w:name="Light List Accent 5" w:uiPriority="61"/>
+    <w:lsdException w:name="Light Grid Accent 5" w:uiPriority="62"/>
+    <w:lsdException w:name="Medium Shading 1 Accent 5" w:uiPriority="63"/>
+    <w:lsdException w:name="Medium Shading 2 Accent 5" w:uiPriority="64"/>
+    <w:lsdException w:name="Medium List 1 Accent 5" w:uiPriority="65"/>
+    <w:lsdException w:name="Medium List 2 Accent 5" w:uiPriority="66"/>
+    <w:lsdException w:name="Medium Grid 1 Accent 5" w:uiPriority="67"/>
+    <w:lsdException w:name="Medium Grid 2 Accent 5" w:uiPriority="68"/>
+    <w:lsdException w:name="Medium Grid 3 Accent 5" w:uiPriority="69"/>
+    <w:lsdException w:name="Dark List Accent 5" w:uiPriority="70"/>
+    <w:lsdException w:name="Colorful Shading Accent 5" w:uiPriority="71"/>
+    <w:lsdException w:name="Colorful List Accent 5" w:uiPriority="72"/>
+    <w:lsdException w:name="Colorful Grid Accent 5" w:uiPriority="73"/>
+    <w:lsdException w:name="Light Shading Accent 6" w:uiPriority="60"/>
+    <w:lsdException w:name="Light List Accent 6" w:uiPriority="61"/>
+    <w:lsdException w:name="Light Grid Accent 6" w:uiPriority="62"/>
+    <w:lsdException w:name="Medium Shading 1 Accent 6" w:uiPriority="63"/>
+    <w:lsdException w:name="Medium Shading 2 Accent 6" w:uiPriority="64"/>
+    <w:lsdException w:name="Medium List 1 Accent 6" w:uiPriority="65"/>
+    <w:lsdException w:name="Medium List 2 Accent 6" w:uiPriority="66"/>
+    <w:lsdException w:name="Medium Grid 1 Accent 6" w:uiPriority="67"/>
+    <w:lsdException w:name="Medium Grid 2 Accent 6" w:uiPriority="68"/>
+    <w:lsdException w:name="Medium Grid 3 Accent 6" w:uiPriority="69"/>
+    <w:lsdException w:name="Dark List Accent 6" w:uiPriority="70"/>
+    <w:lsdException w:name="Colorful Shading Accent 6" w:uiPriority="71"/>
+    <w:lsdException w:name="Colorful List Accent 6" w:uiPriority="72"/>
+    <w:lsdException w:name="Colorful Grid Accent 6" w:uiPriority="73"/>
+    <w:lsdException w:name="Subtle Emphasis" w:uiPriority="19" w:qFormat="1"/>
+    <w:lsdException w:name="Intense Emphasis" w:uiPriority="21" w:qFormat="1"/>
+    <w:lsdException w:name="Subtle Reference" w:uiPriority="31" w:qFormat="1"/>
+    <w:lsdException w:name="Intense Reference" w:uiPriority="32" w:qFormat="1"/>
+    <w:lsdException w:name="Book Title" w:uiPriority="33" w:qFormat="1"/>
+    <w:lsdException w:name="Bibliography" w:semiHidden="1" w:uiPriority="37" w:unhideWhenUsed="1"/>
+    <w:lsdException w:name="TOC Heading" w:semiHidden="1" w:uiPriority="39" w:unhideWhenUsed="1" w:qFormat="1"/>
+    <w:lsdException w:name="Plain Table 1" w:uiPriority="41"/>
+    <w:lsdException w:name="Plain Table 2" w:uiPriority="42"/>
+    <w:lsdException w:name="Plain Table 3" w:uiPriority="43"/>
+    <w:lsdException w:name="Plain Table 4" w:uiPriority="44"/>
+    <w:lsdException w:name="Plain Table 5" w:uiPriority="45"/>
+    <w:lsdException w:name="Grid Table Light" w:uiPriority="40"/>
+    <w:lsdException w:name="Grid Table 1 Light" w:uiPriority="46"/>
+    <w:lsdException w:name="Grid Table 2" w:uiPriority="47"/>
+    <w:lsdException w:name="Grid Table 3" w:uiPriority="48"/>
+    <w:lsdException w:name="Grid Table 4" w:uiPriority="49"/>
+    <w:lsdException w:name="Grid Table 5 Dark" w:uiPriority="50"/>
+    <w:lsdException w:name="Grid Table 6 Colorful" w:uiPriority="51"/>
+    <w:lsdException w:name="Grid Table 7 Colorful" w:uiPriority="52"/>
+    <w:lsdException w:name="Grid Table 1 Light Accent 1" w:uiPriority="46"/>
+    <w:lsdException w:name="Grid Table 2 Accent 1" w:uiPriority="47"/>
+    <w:lsdException w:name="Grid Table 3 Accent 1" w:uiPriority="48"/>
+    <w:lsdException w:name="Grid Table 4 Accent 1" w:uiPriority="49"/>
+    <w:lsdException w:name="Grid Table 5 Dark Accent 1" w:uiPriority="50"/>
+    <w:lsdException w:name="Grid Table 6 Colorful Accent 1" w:uiPriority="51"/>
+    <w:lsdException w:name="Grid Table 7 Colorful Accent 1" w:uiPriority="52"/>
+    <w:lsdException w:name="Grid Table 1 Light Accent 2" w:uiPriority="46"/>
+    <w:lsdException w:name="Grid Table 2 Accent 2" w:uiPriority="47"/>
+    <w:lsdException w:name="Grid Table 3 Accent 2" w:uiPriority="48"/>
+    <w:lsdException w:name="Grid Table 4 Accent 2" w:uiPriority="49"/>
+    <w:lsdException w:name="Grid Table 5 Dark Accent 2" w:uiPriority="50"/>
+    <w:lsdException w:name="Grid Table 6 Colorful Accent 2" w:uiPriority="51"/>
+    <w:lsdException w:name="Grid Table 7 Colorful Accent 2" w:uiPriority="52"/>
+    <w:lsdException w:name="Grid Table 1 Light Accent 3" w:uiPriority="46"/>
+    <w:lsdException w:name="Grid Table 2 Accent 3" w:uiPriority="47"/>
+    <w:lsdException w:name="Grid Table 3 Accent 3" w:uiPriority="48"/>
+    <w:lsdException w:name="Grid Table 4 Accent 3" w:uiPriority="49"/>
+    <w:lsdException w:name="Grid Table 5 Dark Accent 3" w:uiPriority="50"/>
+    <w:lsdException w:name="Grid Table 6 Colorful Accent 3" w:uiPriority="51"/>
+    <w:lsdException w:name="Grid Table 7 Colorful Accent 3" w:uiPriority="52"/>
+    <w:lsdException w:name="Grid Table 1 Light Accent 4" w:uiPriority="46"/>
+    <w:lsdException w:name="Grid Table 2 Accent 4" w:uiPriority="47"/>
+    <w:lsdException w:name="Grid Table 3 Accent 4" w:uiPriority="48"/>
+    <w:lsdException w:name="Grid Table 4 Accent 4" w:uiPriority="49"/>
+    <w:lsdException w:name="Grid Table 5 Dark Accent 4" w:uiPriority="50"/>
+    <w:lsdException w:name="Grid Table 6 Colorful Accent 4" w:uiPriority="51"/>
+    <w:lsdException w:name="Grid Table 7 Colorful Accent 4" w:uiPriority="52"/>
+    <w:lsdException w:name="Grid Table 1 Light Accent 5" w:uiPriority="46"/>
+    <w:lsdException w:name="Grid Table 2 Accent 5" w:uiPriority="47"/>
+    <w:lsdException w:name="Grid Table 3 Accent 5" w:uiPriority="48"/>
+    <w:lsdException w:name="Grid Table 4 Accent 5" w:uiPriority="49"/>
+    <w:lsdException w:name="Grid Table 5 Dark Accent 5" w:uiPriority="50"/>
+    <w:lsdException w:name="Grid Table 6 Colorful Accent 5" w:uiPriority="51"/>
+    <w:lsdException w:name="Grid Table 7 Colorful Accent 5" w:uiPriority="52"/>
+    <w:lsdException w:name="Grid Table 1 Light Accent 6" w:uiPriority="46"/>
+    <w:lsdException w:name="Grid Table 2 Accent 6" w:uiPriority="47"/>
+    <w:lsdException w:name="Grid Table 3 Accent 6" w:uiPriority="48"/>
+    <w:lsdException w:name="Grid Table 4 Accent 6" w:uiPriority="49"/>
+    <w:lsdException w:name="Grid Table 5 Dark Accent 6" w:uiPriority="50"/>
+    <w:lsdException w:name="Grid Table 6 Colorful Accent 6" w:uiPriority="51"/>
+    <w:lsdException w:name="Grid Table 7 Colorful Accent 6" w:uiPriority="52"/>
+    <w:lsdException w:name="List Table 1 Light" w:uiPriority="46"/>
+    <w:lsdException w:name="List Table 2" w:uiPriority="47"/>
+    <w:lsdException w:name="List Table 3" w:uiPriority="48"/>
+    <w:lsdException w:name="List Table 4" w:uiPriority="49"/>
+    <w:lsdException w:name="List Table 5 Dark" w:uiPriority="50"/>
+    <w:lsdException w:name="List Table 6 Colorful" w:uiPriority="51"/>
+    <w:lsdException w:name="List Table 7 Colorful" w:uiPriority="52"/>
+    <w:lsdException w:name="List Table 1 Light Accent 1" w:uiPriority="46"/>
+    <w:lsdException w:name="List Table 2 Accent 1" w:uiPriority="47"/>
+    <w:lsdException w:name="List Table 3 Accent 1" w:uiPriority="48"/>
+    <w:lsdException w:name="List Table 4 Accent 1" w:uiPriority="49"/>
+    <w:lsdException w:name="List Table 5 Dark Accent 1" w:uiPriority="50"/>
+    <w:lsdException w:name="List Table 6 Colorful Accent 1" w:uiPriority="51"/>
+    <w:lsdException w:name="List Table 7 Colorful Accent 1" w:uiPriority="52"/>
+    <w:lsdException w:name="List Table 1 Light Accent 2" w:uiPriority="46"/>
+    <w:lsdException w:name="List Table 2 Accent 2" w:uiPriority="47"/>
+    <w:lsdException w:name="List Table 3 Accent 2" w:uiPriority="48"/>
+    <w:lsdException w:name="List Table 4 Accent 2" w:uiPriority="49"/>
+    <w:lsdException w:name="List Table 5 Dark Accent 2" w:uiPriority="50"/>
+    <w:lsdException w:name="List Table 6 Colorful Accent 2" w:uiPriority="51"/>
+    <w:lsdException w:name="List Table 7 Colorful Accent 2" w:uiPriority="52"/>
+    <w:lsdException w:name="List Table 1 Light Accent 3" w:uiPriority="46"/>
+    <w:lsdException w:name="List Table 2 Accent 3" w:uiPriority="47"/>
+    <w:lsdException w:name="List Table 3 Accent 3" w:uiPriority="48"/>
+    <w:lsdException w:name="List Table 4 Accent 3" w:uiPriority="49"/>
+    <w:lsdException w:name="List Table 5 Dark Accent 3" w:uiPriority="50"/>
+    <w:lsdException w:name="List Table 6 Colorful Accent 3" w:uiPriority="51"/>
+    <w:lsdException w:name="List Table 7 Colorful Accent 3" w:uiPriority="52"/>
+    <w:lsdException w:name="List Table 1 Light Accent 4" w:uiPriority="46"/>
+    <w:lsdException w:name="List Table 2 Accent 4" w:uiPriority="47"/>
+    <w:lsdException w:name="List Table 3 Accent 4" w:uiPriority="48"/>
+    <w:lsdException w:name="List Table 4 Accent 4" w:uiPriority="49"/>
+    <w:lsdException w:name="List Table 5 Dark Accent 4" w:uiPriority="50"/>
+    <w:lsdException w:name="List Table 6 Colorful Accent 4" w:uiPriority="51"/>
+    <w:lsdException w:name="List Table 7 Colorful Accent 4" w:uiPriority="52"/>
+    <w:lsdException w:name="List Table 1 Light Accent 5" w:uiPriority="46"/>
+    <w:lsdException w:name="List Table 2 Accent 5" w:uiPriority="47"/>
+    <w:lsdException w:name="List Table 3 Accent 5" w:uiPriority="48"/>
+    <w:lsdException w:name="List Table 4 Accent 5" w:uiPriority="49"/>
+    <w:lsdException w:name="List Table 5 Dark Accent 5" w:uiPriority="50"/>
+    <w:lsdException w:name="List Table 6 Colorful Accent 5" w:uiPriority="51"/>
+    <w:lsdException w:name="List Table 7 Colorful Accent 5" w:uiPriority="52"/>
+    <w:lsdException w:name="List Table 1 Light Accent 6" w:uiPriority="46"/>
+    <w:lsdException w:name="List Table 2 Accent 6" w:uiPriority="47"/>
+    <w:lsdException w:name="List Table 3 Accent 6" w:uiPriority="48"/>
+    <w:lsdException w:name="List Table 4 Accent 6" w:uiPriority="49"/>
+    <w:lsdException w:name="List Table 5 Dark Accent 6" w:uiPriority="50"/>
+    <w:lsdException w:name="List Table 6 Colorful Accent 6" w:uiPriority="51"/>
+    <w:lsdException w:name="List Table 7 Colorful Accent 6" w:uiPriority="52"/>
   </w:latentStyles>
   <w:style w:type="paragraph" w:default="1" w:styleId="Normal">
     <w:name w:val="Normal"/>

</xml_diff>